<commit_message>
Update document new version
</commit_message>
<xml_diff>
--- a/Documentation.docx
+++ b/Documentation.docx
@@ -4,10 +4,15 @@
   <w:body>
     <w:p>
       <w:pPr>
-        <w:rPr/>
-      </w:pPr>
-      <w:r>
-        <w:rPr>
+        <w:rPr>
+          <w:b w:val="1"/>
+          <w:color w:val="ff0000"/>
+        </w:rPr>
+      </w:pPr>
+      <w:r>
+        <w:rPr>
+          <w:b w:val="1"/>
+          <w:color w:val="ff0000"/>
           <w:rtl w:val="0"/>
         </w:rPr>
         <w:t xml:space="preserve">Client:</w:t>
@@ -21,7 +26,7 @@
         <w:widowControl w:val="1"/>
         <w:numPr>
           <w:ilvl w:val="0"/>
-          <w:numId w:val="6"/>
+          <w:numId w:val="5"/>
         </w:numPr>
         <w:pBdr>
           <w:top w:space="0" w:sz="0" w:val="nil"/>
@@ -50,31 +55,338 @@
       </w:pPr>
       <w:r>
         <w:rPr>
-          <w:rFonts w:ascii="Calibri" w:cs="Calibri" w:eastAsia="Calibri" w:hAnsi="Calibri"/>
-          <w:b w:val="0"/>
-          <w:i w:val="0"/>
-          <w:smallCaps w:val="0"/>
-          <w:strike w:val="0"/>
-          <w:color w:val="000000"/>
-          <w:sz w:val="22"/>
-          <w:szCs w:val="22"/>
+          <w:rtl w:val="0"/>
+        </w:rPr>
+        <w:t xml:space="preserve">Class file:</w:t>
+      </w:r>
+    </w:p>
+    <w:p>
+      <w:pPr>
+        <w:keepNext w:val="0"/>
+        <w:keepLines w:val="0"/>
+        <w:pageBreakBefore w:val="0"/>
+        <w:widowControl w:val="1"/>
+        <w:numPr>
+          <w:ilvl w:val="0"/>
+          <w:numId w:val="1"/>
+        </w:numPr>
+        <w:pBdr>
+          <w:top w:space="0" w:sz="0" w:val="nil"/>
+          <w:left w:space="0" w:sz="0" w:val="nil"/>
+          <w:bottom w:space="0" w:sz="0" w:val="nil"/>
+          <w:right w:space="0" w:sz="0" w:val="nil"/>
+          <w:between w:space="0" w:sz="0" w:val="nil"/>
+        </w:pBdr>
+        <w:shd w:fill="auto" w:val="clear"/>
+        <w:spacing w:after="0" w:before="0" w:line="288" w:lineRule="auto"/>
+        <w:ind w:left="1440" w:right="0" w:hanging="360"/>
+        <w:jc w:val="left"/>
+        <w:rPr>
           <w:u w:val="none"/>
-          <w:shd w:fill="auto" w:val="clear"/>
-          <w:vertAlign w:val="baseline"/>
-          <w:rtl w:val="0"/>
-        </w:rPr>
-        <w:t xml:space="preserve">Upload data:</w:t>
-      </w:r>
-    </w:p>
-    <w:p>
-      <w:pPr>
-        <w:keepNext w:val="0"/>
-        <w:keepLines w:val="0"/>
-        <w:pageBreakBefore w:val="0"/>
-        <w:widowControl w:val="1"/>
-        <w:numPr>
-          <w:ilvl w:val="0"/>
-          <w:numId w:val="7"/>
+        </w:rPr>
+      </w:pPr>
+      <w:r>
+        <w:rPr>
+          <w:rtl w:val="0"/>
+        </w:rPr>
+        <w:t xml:space="preserve">Include the path to the file.</w:t>
+      </w:r>
+      <w:r>
+        <w:rPr>
+          <w:b w:val="1"/>
+          <w:rtl w:val="0"/>
+        </w:rPr>
+        <w:t xml:space="preserve"> (variable)</w:t>
+      </w:r>
+    </w:p>
+    <w:p>
+      <w:pPr>
+        <w:keepNext w:val="0"/>
+        <w:keepLines w:val="0"/>
+        <w:pageBreakBefore w:val="0"/>
+        <w:widowControl w:val="1"/>
+        <w:numPr>
+          <w:ilvl w:val="0"/>
+          <w:numId w:val="1"/>
+        </w:numPr>
+        <w:pBdr>
+          <w:top w:space="0" w:sz="0" w:val="nil"/>
+          <w:left w:space="0" w:sz="0" w:val="nil"/>
+          <w:bottom w:space="0" w:sz="0" w:val="nil"/>
+          <w:right w:space="0" w:sz="0" w:val="nil"/>
+          <w:between w:space="0" w:sz="0" w:val="nil"/>
+        </w:pBdr>
+        <w:shd w:fill="auto" w:val="clear"/>
+        <w:spacing w:after="0" w:before="0" w:line="288" w:lineRule="auto"/>
+        <w:ind w:left="1440" w:right="0" w:hanging="360"/>
+        <w:jc w:val="left"/>
+        <w:rPr>
+          <w:u w:val="none"/>
+        </w:rPr>
+      </w:pPr>
+      <w:r>
+        <w:rPr>
+          <w:rtl w:val="0"/>
+        </w:rPr>
+        <w:t xml:space="preserve">Include the file size. </w:t>
+      </w:r>
+      <w:r>
+        <w:rPr>
+          <w:b w:val="1"/>
+          <w:rtl w:val="0"/>
+        </w:rPr>
+        <w:t xml:space="preserve">(variable)</w:t>
+      </w:r>
+    </w:p>
+    <w:p>
+      <w:pPr>
+        <w:keepNext w:val="0"/>
+        <w:keepLines w:val="0"/>
+        <w:pageBreakBefore w:val="0"/>
+        <w:widowControl w:val="1"/>
+        <w:numPr>
+          <w:ilvl w:val="0"/>
+          <w:numId w:val="1"/>
+        </w:numPr>
+        <w:pBdr>
+          <w:top w:space="0" w:sz="0" w:val="nil"/>
+          <w:left w:space="0" w:sz="0" w:val="nil"/>
+          <w:bottom w:space="0" w:sz="0" w:val="nil"/>
+          <w:right w:space="0" w:sz="0" w:val="nil"/>
+          <w:between w:space="0" w:sz="0" w:val="nil"/>
+        </w:pBdr>
+        <w:shd w:fill="auto" w:val="clear"/>
+        <w:spacing w:after="0" w:before="0" w:line="288" w:lineRule="auto"/>
+        <w:ind w:left="1440" w:right="0" w:hanging="360"/>
+        <w:jc w:val="left"/>
+        <w:rPr>
+          <w:u w:val="none"/>
+        </w:rPr>
+      </w:pPr>
+      <w:r>
+        <w:rPr>
+          <w:rtl w:val="0"/>
+        </w:rPr>
+        <w:t xml:space="preserve">Include total chunk count. </w:t>
+      </w:r>
+      <w:r>
+        <w:rPr>
+          <w:b w:val="1"/>
+          <w:rtl w:val="0"/>
+        </w:rPr>
+        <w:t xml:space="preserve">(variable)</w:t>
+      </w:r>
+    </w:p>
+    <w:p>
+      <w:pPr>
+        <w:keepNext w:val="0"/>
+        <w:keepLines w:val="0"/>
+        <w:pageBreakBefore w:val="0"/>
+        <w:widowControl w:val="1"/>
+        <w:numPr>
+          <w:ilvl w:val="0"/>
+          <w:numId w:val="1"/>
+        </w:numPr>
+        <w:pBdr>
+          <w:top w:space="0" w:sz="0" w:val="nil"/>
+          <w:left w:space="0" w:sz="0" w:val="nil"/>
+          <w:bottom w:space="0" w:sz="0" w:val="nil"/>
+          <w:right w:space="0" w:sz="0" w:val="nil"/>
+          <w:between w:space="0" w:sz="0" w:val="nil"/>
+        </w:pBdr>
+        <w:shd w:fill="auto" w:val="clear"/>
+        <w:spacing w:after="0" w:before="0" w:line="288" w:lineRule="auto"/>
+        <w:ind w:left="1440" w:right="0" w:hanging="360"/>
+        <w:jc w:val="left"/>
+        <w:rPr>
+          <w:u w:val="none"/>
+        </w:rPr>
+      </w:pPr>
+      <w:r>
+        <w:rPr>
+          <w:rtl w:val="0"/>
+        </w:rPr>
+        <w:t xml:space="preserve">Include a list of dictionaries about chunk information. For example, [{1:01001}, {2:10100}, {3,11011}]. This example shows that the overall file will have 3 chunks to combine. Each chunk has a length of 5 bytes. To make the file, just concatenate the chunk bytes =&gt; 010011010011011 will form the file we need. </w:t>
+      </w:r>
+      <w:r>
+        <w:rPr>
+          <w:b w:val="1"/>
+          <w:rtl w:val="0"/>
+        </w:rPr>
+        <w:t xml:space="preserve">(variable)</w:t>
+      </w:r>
+    </w:p>
+    <w:p>
+      <w:pPr>
+        <w:keepNext w:val="0"/>
+        <w:keepLines w:val="0"/>
+        <w:pageBreakBefore w:val="0"/>
+        <w:widowControl w:val="1"/>
+        <w:numPr>
+          <w:ilvl w:val="0"/>
+          <w:numId w:val="1"/>
+        </w:numPr>
+        <w:pBdr>
+          <w:top w:space="0" w:sz="0" w:val="nil"/>
+          <w:left w:space="0" w:sz="0" w:val="nil"/>
+          <w:bottom w:space="0" w:sz="0" w:val="nil"/>
+          <w:right w:space="0" w:sz="0" w:val="nil"/>
+          <w:between w:space="0" w:sz="0" w:val="nil"/>
+        </w:pBdr>
+        <w:shd w:fill="auto" w:val="clear"/>
+        <w:spacing w:after="0" w:before="0" w:line="288" w:lineRule="auto"/>
+        <w:ind w:left="1440" w:right="0" w:hanging="360"/>
+        <w:jc w:val="left"/>
+        <w:rPr>
+          <w:u w:val="none"/>
+        </w:rPr>
+      </w:pPr>
+      <w:r>
+        <w:rPr>
+          <w:rtl w:val="0"/>
+        </w:rPr>
+        <w:t xml:space="preserve">Have a function to determine the file size -&gt; assign the size to the file size variable. </w:t>
+      </w:r>
+      <w:r>
+        <w:rPr>
+          <w:b w:val="1"/>
+          <w:rtl w:val="0"/>
+        </w:rPr>
+        <w:t xml:space="preserve">(function)</w:t>
+      </w:r>
+    </w:p>
+    <w:p>
+      <w:pPr>
+        <w:keepNext w:val="0"/>
+        <w:keepLines w:val="0"/>
+        <w:pageBreakBefore w:val="0"/>
+        <w:widowControl w:val="1"/>
+        <w:numPr>
+          <w:ilvl w:val="0"/>
+          <w:numId w:val="1"/>
+        </w:numPr>
+        <w:pBdr>
+          <w:top w:space="0" w:sz="0" w:val="nil"/>
+          <w:left w:space="0" w:sz="0" w:val="nil"/>
+          <w:bottom w:space="0" w:sz="0" w:val="nil"/>
+          <w:right w:space="0" w:sz="0" w:val="nil"/>
+          <w:between w:space="0" w:sz="0" w:val="nil"/>
+        </w:pBdr>
+        <w:shd w:fill="auto" w:val="clear"/>
+        <w:spacing w:after="0" w:before="0" w:line="288" w:lineRule="auto"/>
+        <w:ind w:left="1440" w:right="0" w:hanging="360"/>
+        <w:jc w:val="left"/>
+        <w:rPr>
+          <w:u w:val="none"/>
+        </w:rPr>
+      </w:pPr>
+      <w:r>
+        <w:rPr>
+          <w:rtl w:val="0"/>
+        </w:rPr>
+        <w:t xml:space="preserve">Have a function to divide the file into chunks -&gt; assign the number of chunks to the chunk count variable. Then add those chunks’  information to the list of dictionaries above. </w:t>
+      </w:r>
+      <w:r>
+        <w:rPr>
+          <w:b w:val="1"/>
+          <w:rtl w:val="0"/>
+        </w:rPr>
+        <w:t xml:space="preserve">(function)</w:t>
+      </w:r>
+    </w:p>
+    <w:p>
+      <w:pPr>
+        <w:keepNext w:val="0"/>
+        <w:keepLines w:val="0"/>
+        <w:pageBreakBefore w:val="0"/>
+        <w:widowControl w:val="1"/>
+        <w:numPr>
+          <w:ilvl w:val="0"/>
+          <w:numId w:val="1"/>
+        </w:numPr>
+        <w:pBdr>
+          <w:top w:space="0" w:sz="0" w:val="nil"/>
+          <w:left w:space="0" w:sz="0" w:val="nil"/>
+          <w:bottom w:space="0" w:sz="0" w:val="nil"/>
+          <w:right w:space="0" w:sz="0" w:val="nil"/>
+          <w:between w:space="0" w:sz="0" w:val="nil"/>
+        </w:pBdr>
+        <w:shd w:fill="auto" w:val="clear"/>
+        <w:spacing w:after="0" w:before="0" w:line="288" w:lineRule="auto"/>
+        <w:ind w:left="1440" w:right="0" w:hanging="360"/>
+        <w:jc w:val="left"/>
+        <w:rPr>
+          <w:u w:val="none"/>
+        </w:rPr>
+      </w:pPr>
+      <w:r>
+        <w:rPr>
+          <w:rtl w:val="0"/>
+        </w:rPr>
+        <w:t xml:space="preserve">Have a function to merge all the chunks if the total count is met =&gt; only activate when the file has enough chunks to combine. </w:t>
+      </w:r>
+      <w:r>
+        <w:rPr>
+          <w:b w:val="1"/>
+          <w:rtl w:val="0"/>
+        </w:rPr>
+        <w:t xml:space="preserve">(function)</w:t>
+      </w:r>
+    </w:p>
+    <w:p>
+      <w:pPr>
+        <w:keepNext w:val="0"/>
+        <w:keepLines w:val="0"/>
+        <w:pageBreakBefore w:val="0"/>
+        <w:widowControl w:val="1"/>
+        <w:numPr>
+          <w:ilvl w:val="0"/>
+          <w:numId w:val="1"/>
+        </w:numPr>
+        <w:pBdr>
+          <w:top w:space="0" w:sz="0" w:val="nil"/>
+          <w:left w:space="0" w:sz="0" w:val="nil"/>
+          <w:bottom w:space="0" w:sz="0" w:val="nil"/>
+          <w:right w:space="0" w:sz="0" w:val="nil"/>
+          <w:between w:space="0" w:sz="0" w:val="nil"/>
+        </w:pBdr>
+        <w:shd w:fill="auto" w:val="clear"/>
+        <w:spacing w:after="0" w:before="0" w:line="288" w:lineRule="auto"/>
+        <w:ind w:left="1440" w:right="0" w:hanging="360"/>
+        <w:jc w:val="left"/>
+        <w:rPr>
+          <w:u w:val="none"/>
+        </w:rPr>
+      </w:pPr>
+      <w:r>
+        <w:rPr>
+          <w:rtl w:val="0"/>
+        </w:rPr>
+        <w:t xml:space="preserve">Have a function to detect if the file is successfully finished/complete. (</w:t>
+      </w:r>
+      <w:r>
+        <w:rPr>
+          <w:b w:val="1"/>
+          <w:rtl w:val="0"/>
+        </w:rPr>
+        <w:t xml:space="preserve">function: bool</w:t>
+      </w:r>
+      <w:r>
+        <w:rPr>
+          <w:rtl w:val="0"/>
+        </w:rPr>
+        <w:t xml:space="preserve">)</w:t>
+      </w:r>
+    </w:p>
+    <w:p>
+      <w:pPr>
+        <w:keepNext w:val="0"/>
+        <w:keepLines w:val="0"/>
+        <w:pageBreakBefore w:val="0"/>
+        <w:widowControl w:val="1"/>
+        <w:numPr>
+          <w:ilvl w:val="0"/>
+          <w:numId w:val="5"/>
         </w:numPr>
         <w:pBdr>
           <w:top w:space="0" w:sz="0" w:val="nil"/>
@@ -88,659 +400,790 @@
         <w:ind w:left="720" w:right="0" w:hanging="360"/>
         <w:jc w:val="left"/>
         <w:rPr>
-          <w:b w:val="0"/>
-          <w:i w:val="0"/>
-          <w:smallCaps w:val="0"/>
-          <w:strike w:val="0"/>
-          <w:color w:val="000000"/>
-          <w:sz w:val="22"/>
-          <w:szCs w:val="22"/>
           <w:u w:val="none"/>
-          <w:shd w:fill="auto" w:val="clear"/>
-          <w:vertAlign w:val="baseline"/>
-        </w:rPr>
-      </w:pPr>
-      <w:r>
-        <w:rPr>
-          <w:rFonts w:ascii="Calibri" w:cs="Calibri" w:eastAsia="Calibri" w:hAnsi="Calibri"/>
-          <w:b w:val="0"/>
-          <w:i w:val="0"/>
-          <w:smallCaps w:val="0"/>
-          <w:strike w:val="0"/>
-          <w:color w:val="000000"/>
-          <w:sz w:val="22"/>
-          <w:szCs w:val="22"/>
+        </w:rPr>
+      </w:pPr>
+      <w:r>
+        <w:rPr>
+          <w:rtl w:val="0"/>
+        </w:rPr>
+        <w:t xml:space="preserve">Client (Peer) side:</w:t>
+      </w:r>
+    </w:p>
+    <w:p>
+      <w:pPr>
+        <w:keepNext w:val="0"/>
+        <w:keepLines w:val="0"/>
+        <w:pageBreakBefore w:val="0"/>
+        <w:widowControl w:val="1"/>
+        <w:numPr>
+          <w:ilvl w:val="0"/>
+          <w:numId w:val="8"/>
+        </w:numPr>
+        <w:pBdr>
+          <w:top w:space="0" w:sz="0" w:val="nil"/>
+          <w:left w:space="0" w:sz="0" w:val="nil"/>
+          <w:bottom w:space="0" w:sz="0" w:val="nil"/>
+          <w:right w:space="0" w:sz="0" w:val="nil"/>
+          <w:between w:space="0" w:sz="0" w:val="nil"/>
+        </w:pBdr>
+        <w:shd w:fill="auto" w:val="clear"/>
+        <w:spacing w:after="0" w:before="0" w:line="288" w:lineRule="auto"/>
+        <w:ind w:left="1440" w:right="0" w:hanging="360"/>
+        <w:jc w:val="left"/>
+        <w:rPr>
           <w:u w:val="none"/>
-          <w:shd w:fill="auto" w:val="clear"/>
-          <w:vertAlign w:val="baseline"/>
-          <w:rtl w:val="0"/>
-        </w:rPr>
-        <w:t xml:space="preserve">Break data into pieces (each piece has at most 512kB).</w:t>
-      </w:r>
-    </w:p>
-    <w:p>
-      <w:pPr>
-        <w:keepNext w:val="0"/>
-        <w:keepLines w:val="0"/>
-        <w:pageBreakBefore w:val="0"/>
-        <w:widowControl w:val="1"/>
-        <w:numPr>
-          <w:ilvl w:val="0"/>
-          <w:numId w:val="7"/>
-        </w:numPr>
-        <w:pBdr>
-          <w:top w:space="0" w:sz="0" w:val="nil"/>
-          <w:left w:space="0" w:sz="0" w:val="nil"/>
-          <w:bottom w:space="0" w:sz="0" w:val="nil"/>
-          <w:right w:space="0" w:sz="0" w:val="nil"/>
-          <w:between w:space="0" w:sz="0" w:val="nil"/>
-        </w:pBdr>
-        <w:shd w:fill="auto" w:val="clear"/>
-        <w:spacing w:after="0" w:before="0" w:line="288" w:lineRule="auto"/>
-        <w:ind w:left="720" w:right="0" w:hanging="360"/>
-        <w:jc w:val="left"/>
-        <w:rPr>
-          <w:b w:val="0"/>
-          <w:i w:val="0"/>
-          <w:smallCaps w:val="0"/>
-          <w:strike w:val="0"/>
-          <w:color w:val="000000"/>
-          <w:sz w:val="22"/>
-          <w:szCs w:val="22"/>
+        </w:rPr>
+      </w:pPr>
+      <w:r>
+        <w:rPr>
+          <w:rtl w:val="0"/>
+        </w:rPr>
+        <w:t xml:space="preserve">Include a list of files that the client has. </w:t>
+      </w:r>
+      <w:r>
+        <w:rPr>
+          <w:b w:val="1"/>
+          <w:rtl w:val="0"/>
+        </w:rPr>
+        <w:t xml:space="preserve">(variable)</w:t>
+      </w:r>
+    </w:p>
+    <w:p>
+      <w:pPr>
+        <w:keepNext w:val="0"/>
+        <w:keepLines w:val="0"/>
+        <w:pageBreakBefore w:val="0"/>
+        <w:widowControl w:val="1"/>
+        <w:numPr>
+          <w:ilvl w:val="0"/>
+          <w:numId w:val="8"/>
+        </w:numPr>
+        <w:pBdr>
+          <w:top w:space="0" w:sz="0" w:val="nil"/>
+          <w:left w:space="0" w:sz="0" w:val="nil"/>
+          <w:bottom w:space="0" w:sz="0" w:val="nil"/>
+          <w:right w:space="0" w:sz="0" w:val="nil"/>
+          <w:between w:space="0" w:sz="0" w:val="nil"/>
+        </w:pBdr>
+        <w:shd w:fill="auto" w:val="clear"/>
+        <w:spacing w:after="0" w:before="0" w:line="288" w:lineRule="auto"/>
+        <w:ind w:left="1440" w:right="0" w:hanging="360"/>
+        <w:jc w:val="left"/>
+        <w:rPr>
           <w:u w:val="none"/>
-          <w:shd w:fill="auto" w:val="clear"/>
-          <w:vertAlign w:val="baseline"/>
-        </w:rPr>
-      </w:pPr>
-      <w:r>
-        <w:rPr>
-          <w:rFonts w:ascii="Calibri" w:cs="Calibri" w:eastAsia="Calibri" w:hAnsi="Calibri"/>
-          <w:b w:val="0"/>
-          <w:i w:val="0"/>
-          <w:smallCaps w:val="0"/>
-          <w:strike w:val="0"/>
-          <w:color w:val="000000"/>
-          <w:sz w:val="22"/>
-          <w:szCs w:val="22"/>
+        </w:rPr>
+      </w:pPr>
+      <w:r>
+        <w:rPr>
+          <w:rtl w:val="0"/>
+        </w:rPr>
+        <w:t xml:space="preserve">Include client host (IP) and client port. </w:t>
+      </w:r>
+      <w:r>
+        <w:rPr>
+          <w:b w:val="1"/>
+          <w:rtl w:val="0"/>
+        </w:rPr>
+        <w:t xml:space="preserve">(variable)</w:t>
+      </w:r>
+    </w:p>
+    <w:p>
+      <w:pPr>
+        <w:keepNext w:val="0"/>
+        <w:keepLines w:val="0"/>
+        <w:pageBreakBefore w:val="0"/>
+        <w:widowControl w:val="1"/>
+        <w:numPr>
+          <w:ilvl w:val="0"/>
+          <w:numId w:val="8"/>
+        </w:numPr>
+        <w:pBdr>
+          <w:top w:space="0" w:sz="0" w:val="nil"/>
+          <w:left w:space="0" w:sz="0" w:val="nil"/>
+          <w:bottom w:space="0" w:sz="0" w:val="nil"/>
+          <w:right w:space="0" w:sz="0" w:val="nil"/>
+          <w:between w:space="0" w:sz="0" w:val="nil"/>
+        </w:pBdr>
+        <w:shd w:fill="auto" w:val="clear"/>
+        <w:spacing w:after="0" w:before="0" w:line="288" w:lineRule="auto"/>
+        <w:ind w:left="1440" w:right="0" w:hanging="360"/>
+        <w:jc w:val="left"/>
+        <w:rPr>
           <w:u w:val="none"/>
-          <w:shd w:fill="auto" w:val="clear"/>
-          <w:vertAlign w:val="baseline"/>
-          <w:rtl w:val="0"/>
-        </w:rPr>
-        <w:t xml:space="preserve">Create a order.JSON file that saves these information: name of data, names of files, types of datas, some tables that saves the order of pieces (each table save for one file in case there are many files in data). </w:t>
-      </w:r>
-    </w:p>
-    <w:p>
-      <w:pPr>
-        <w:keepNext w:val="0"/>
-        <w:keepLines w:val="0"/>
-        <w:pageBreakBefore w:val="0"/>
-        <w:widowControl w:val="1"/>
-        <w:numPr>
-          <w:ilvl w:val="0"/>
-          <w:numId w:val="7"/>
-        </w:numPr>
-        <w:pBdr>
-          <w:top w:space="0" w:sz="0" w:val="nil"/>
-          <w:left w:space="0" w:sz="0" w:val="nil"/>
-          <w:bottom w:space="0" w:sz="0" w:val="nil"/>
-          <w:right w:space="0" w:sz="0" w:val="nil"/>
-          <w:between w:space="0" w:sz="0" w:val="nil"/>
-        </w:pBdr>
-        <w:shd w:fill="auto" w:val="clear"/>
-        <w:spacing w:after="0" w:before="0" w:line="288" w:lineRule="auto"/>
-        <w:ind w:left="720" w:right="0" w:hanging="360"/>
-        <w:jc w:val="left"/>
-        <w:rPr>
-          <w:b w:val="0"/>
-          <w:i w:val="0"/>
-          <w:smallCaps w:val="0"/>
-          <w:strike w:val="0"/>
-          <w:color w:val="000000"/>
-          <w:sz w:val="22"/>
-          <w:szCs w:val="22"/>
+        </w:rPr>
+      </w:pPr>
+      <w:r>
+        <w:rPr>
+          <w:rtl w:val="0"/>
+        </w:rPr>
+        <w:t xml:space="preserve">Include server host (IP) and server port. </w:t>
+      </w:r>
+      <w:r>
+        <w:rPr>
+          <w:b w:val="1"/>
+          <w:rtl w:val="0"/>
+        </w:rPr>
+        <w:t xml:space="preserve">(variable)</w:t>
+      </w:r>
+    </w:p>
+    <w:p>
+      <w:pPr>
+        <w:keepNext w:val="0"/>
+        <w:keepLines w:val="0"/>
+        <w:pageBreakBefore w:val="0"/>
+        <w:widowControl w:val="1"/>
+        <w:numPr>
+          <w:ilvl w:val="0"/>
+          <w:numId w:val="8"/>
+        </w:numPr>
+        <w:pBdr>
+          <w:top w:space="0" w:sz="0" w:val="nil"/>
+          <w:left w:space="0" w:sz="0" w:val="nil"/>
+          <w:bottom w:space="0" w:sz="0" w:val="nil"/>
+          <w:right w:space="0" w:sz="0" w:val="nil"/>
+          <w:between w:space="0" w:sz="0" w:val="nil"/>
+        </w:pBdr>
+        <w:shd w:fill="auto" w:val="clear"/>
+        <w:spacing w:after="0" w:before="0" w:line="288" w:lineRule="auto"/>
+        <w:ind w:left="1440" w:right="0" w:hanging="360"/>
+        <w:jc w:val="left"/>
+        <w:rPr>
           <w:u w:val="none"/>
-          <w:shd w:fill="auto" w:val="clear"/>
-          <w:vertAlign w:val="baseline"/>
-        </w:rPr>
-      </w:pPr>
-      <w:r>
-        <w:rPr>
-          <w:rFonts w:ascii="Calibri" w:cs="Calibri" w:eastAsia="Calibri" w:hAnsi="Calibri"/>
-          <w:b w:val="0"/>
-          <w:i w:val="0"/>
-          <w:smallCaps w:val="0"/>
-          <w:strike w:val="0"/>
-          <w:color w:val="000000"/>
-          <w:sz w:val="22"/>
-          <w:szCs w:val="22"/>
+        </w:rPr>
+      </w:pPr>
+      <w:r>
+        <w:rPr>
+          <w:rtl w:val="0"/>
+        </w:rPr>
+        <w:t xml:space="preserve">Include a message for command. </w:t>
+      </w:r>
+      <w:r>
+        <w:rPr>
+          <w:b w:val="1"/>
+          <w:rtl w:val="0"/>
+        </w:rPr>
+        <w:t xml:space="preserve">(variable)</w:t>
+      </w:r>
+    </w:p>
+    <w:p>
+      <w:pPr>
+        <w:keepNext w:val="0"/>
+        <w:keepLines w:val="0"/>
+        <w:pageBreakBefore w:val="0"/>
+        <w:widowControl w:val="1"/>
+        <w:numPr>
+          <w:ilvl w:val="0"/>
+          <w:numId w:val="8"/>
+        </w:numPr>
+        <w:pBdr>
+          <w:top w:space="0" w:sz="0" w:val="nil"/>
+          <w:left w:space="0" w:sz="0" w:val="nil"/>
+          <w:bottom w:space="0" w:sz="0" w:val="nil"/>
+          <w:right w:space="0" w:sz="0" w:val="nil"/>
+          <w:between w:space="0" w:sz="0" w:val="nil"/>
+        </w:pBdr>
+        <w:shd w:fill="auto" w:val="clear"/>
+        <w:spacing w:after="0" w:before="0" w:line="288" w:lineRule="auto"/>
+        <w:ind w:left="1440" w:right="0" w:hanging="360"/>
+        <w:jc w:val="left"/>
+        <w:rPr>
           <w:u w:val="none"/>
-          <w:shd w:fill="auto" w:val="clear"/>
-          <w:vertAlign w:val="baseline"/>
-          <w:rtl w:val="0"/>
-        </w:rPr>
-        <w:t xml:space="preserve">Upload the .JSON file to the server.</w:t>
-      </w:r>
-    </w:p>
-    <w:p>
-      <w:pPr>
-        <w:keepNext w:val="0"/>
-        <w:keepLines w:val="0"/>
-        <w:pageBreakBefore w:val="0"/>
-        <w:widowControl w:val="1"/>
-        <w:numPr>
-          <w:ilvl w:val="0"/>
-          <w:numId w:val="7"/>
-        </w:numPr>
-        <w:pBdr>
-          <w:top w:space="0" w:sz="0" w:val="nil"/>
-          <w:left w:space="0" w:sz="0" w:val="nil"/>
-          <w:bottom w:space="0" w:sz="0" w:val="nil"/>
-          <w:right w:space="0" w:sz="0" w:val="nil"/>
-          <w:between w:space="0" w:sz="0" w:val="nil"/>
-        </w:pBdr>
-        <w:shd w:fill="auto" w:val="clear"/>
-        <w:spacing w:after="0" w:before="0" w:line="288" w:lineRule="auto"/>
-        <w:ind w:left="720" w:right="0" w:hanging="360"/>
-        <w:jc w:val="left"/>
-        <w:rPr>
-          <w:b w:val="0"/>
-          <w:i w:val="0"/>
-          <w:smallCaps w:val="0"/>
-          <w:strike w:val="0"/>
-          <w:color w:val="000000"/>
-          <w:sz w:val="22"/>
-          <w:szCs w:val="22"/>
+        </w:rPr>
+      </w:pPr>
+      <w:r>
+        <w:rPr>
+          <w:rtl w:val="0"/>
+        </w:rPr>
+        <w:t xml:space="preserve">Include an upload path. </w:t>
+      </w:r>
+      <w:r>
+        <w:rPr>
+          <w:b w:val="1"/>
+          <w:rtl w:val="0"/>
+        </w:rPr>
+        <w:t xml:space="preserve">(variable)</w:t>
+      </w:r>
+    </w:p>
+    <w:p>
+      <w:pPr>
+        <w:keepNext w:val="0"/>
+        <w:keepLines w:val="0"/>
+        <w:pageBreakBefore w:val="0"/>
+        <w:widowControl w:val="1"/>
+        <w:numPr>
+          <w:ilvl w:val="0"/>
+          <w:numId w:val="8"/>
+        </w:numPr>
+        <w:pBdr>
+          <w:top w:space="0" w:sz="0" w:val="nil"/>
+          <w:left w:space="0" w:sz="0" w:val="nil"/>
+          <w:bottom w:space="0" w:sz="0" w:val="nil"/>
+          <w:right w:space="0" w:sz="0" w:val="nil"/>
+          <w:between w:space="0" w:sz="0" w:val="nil"/>
+        </w:pBdr>
+        <w:shd w:fill="auto" w:val="clear"/>
+        <w:spacing w:after="0" w:before="0" w:line="288" w:lineRule="auto"/>
+        <w:ind w:left="1440" w:right="0" w:hanging="360"/>
+        <w:jc w:val="left"/>
+        <w:rPr>
           <w:u w:val="none"/>
-          <w:shd w:fill="auto" w:val="clear"/>
-          <w:vertAlign w:val="baseline"/>
-        </w:rPr>
-      </w:pPr>
-      <w:r>
-        <w:rPr>
-          <w:rFonts w:ascii="Calibri" w:cs="Calibri" w:eastAsia="Calibri" w:hAnsi="Calibri"/>
-          <w:b w:val="0"/>
-          <w:i w:val="0"/>
-          <w:smallCaps w:val="0"/>
-          <w:strike w:val="0"/>
-          <w:color w:val="000000"/>
-          <w:sz w:val="22"/>
-          <w:szCs w:val="22"/>
+        </w:rPr>
+      </w:pPr>
+      <w:r>
+        <w:rPr>
+          <w:rtl w:val="0"/>
+        </w:rPr>
+        <w:t xml:space="preserve">Include a download path. </w:t>
+      </w:r>
+      <w:r>
+        <w:rPr>
+          <w:b w:val="1"/>
+          <w:rtl w:val="0"/>
+        </w:rPr>
+        <w:t xml:space="preserve">(variable)</w:t>
+      </w:r>
+    </w:p>
+    <w:p>
+      <w:pPr>
+        <w:keepNext w:val="0"/>
+        <w:keepLines w:val="0"/>
+        <w:pageBreakBefore w:val="0"/>
+        <w:widowControl w:val="1"/>
+        <w:numPr>
+          <w:ilvl w:val="0"/>
+          <w:numId w:val="8"/>
+        </w:numPr>
+        <w:pBdr>
+          <w:top w:space="0" w:sz="0" w:val="nil"/>
+          <w:left w:space="0" w:sz="0" w:val="nil"/>
+          <w:bottom w:space="0" w:sz="0" w:val="nil"/>
+          <w:right w:space="0" w:sz="0" w:val="nil"/>
+          <w:between w:space="0" w:sz="0" w:val="nil"/>
+        </w:pBdr>
+        <w:shd w:fill="auto" w:val="clear"/>
+        <w:spacing w:after="0" w:before="0" w:line="288" w:lineRule="auto"/>
+        <w:ind w:left="1440" w:right="0" w:hanging="360"/>
+        <w:jc w:val="left"/>
+        <w:rPr>
           <w:u w:val="none"/>
-          <w:shd w:fill="auto" w:val="clear"/>
-          <w:vertAlign w:val="baseline"/>
-          <w:rtl w:val="0"/>
-        </w:rPr>
-        <w:t xml:space="preserve">Receive the IP address and port from server to transit these data file for peers in networks. Choosing to upload to the peer that have the fastest speed.</w:t>
-      </w:r>
-    </w:p>
-    <w:p>
-      <w:pPr>
-        <w:keepNext w:val="0"/>
-        <w:keepLines w:val="0"/>
-        <w:pageBreakBefore w:val="0"/>
-        <w:widowControl w:val="1"/>
-        <w:numPr>
-          <w:ilvl w:val="0"/>
-          <w:numId w:val="7"/>
-        </w:numPr>
-        <w:pBdr>
-          <w:top w:space="0" w:sz="0" w:val="nil"/>
-          <w:left w:space="0" w:sz="0" w:val="nil"/>
-          <w:bottom w:space="0" w:sz="0" w:val="nil"/>
-          <w:right w:space="0" w:sz="0" w:val="nil"/>
-          <w:between w:space="0" w:sz="0" w:val="nil"/>
-        </w:pBdr>
-        <w:shd w:fill="auto" w:val="clear"/>
-        <w:spacing w:after="0" w:before="0" w:line="288" w:lineRule="auto"/>
-        <w:ind w:left="720" w:right="0" w:hanging="360"/>
-        <w:jc w:val="left"/>
-        <w:rPr>
-          <w:b w:val="0"/>
-          <w:i w:val="0"/>
-          <w:smallCaps w:val="0"/>
-          <w:strike w:val="0"/>
-          <w:color w:val="000000"/>
-          <w:sz w:val="22"/>
-          <w:szCs w:val="22"/>
+        </w:rPr>
+      </w:pPr>
+      <w:r>
+        <w:rPr>
+          <w:rtl w:val="0"/>
+        </w:rPr>
+        <w:t xml:space="preserve">Include a list to log the information - logging. </w:t>
+      </w:r>
+      <w:r>
+        <w:rPr>
+          <w:b w:val="1"/>
+          <w:rtl w:val="0"/>
+        </w:rPr>
+        <w:t xml:space="preserve">(variable)</w:t>
+      </w:r>
+    </w:p>
+    <w:p>
+      <w:pPr>
+        <w:keepNext w:val="0"/>
+        <w:keepLines w:val="0"/>
+        <w:pageBreakBefore w:val="0"/>
+        <w:widowControl w:val="1"/>
+        <w:numPr>
+          <w:ilvl w:val="0"/>
+          <w:numId w:val="8"/>
+        </w:numPr>
+        <w:pBdr>
+          <w:top w:space="0" w:sz="0" w:val="nil"/>
+          <w:left w:space="0" w:sz="0" w:val="nil"/>
+          <w:bottom w:space="0" w:sz="0" w:val="nil"/>
+          <w:right w:space="0" w:sz="0" w:val="nil"/>
+          <w:between w:space="0" w:sz="0" w:val="nil"/>
+        </w:pBdr>
+        <w:shd w:fill="auto" w:val="clear"/>
+        <w:spacing w:after="0" w:before="0" w:line="288" w:lineRule="auto"/>
+        <w:ind w:left="1440" w:right="0" w:hanging="360"/>
+        <w:jc w:val="left"/>
+        <w:rPr>
           <w:u w:val="none"/>
-          <w:shd w:fill="auto" w:val="clear"/>
-          <w:vertAlign w:val="baseline"/>
-        </w:rPr>
-      </w:pPr>
-      <w:r>
-        <w:rPr>
-          <w:rFonts w:ascii="Calibri" w:cs="Calibri" w:eastAsia="Calibri" w:hAnsi="Calibri"/>
-          <w:b w:val="0"/>
-          <w:i w:val="0"/>
-          <w:smallCaps w:val="0"/>
-          <w:strike w:val="0"/>
-          <w:color w:val="000000"/>
-          <w:sz w:val="22"/>
-          <w:szCs w:val="22"/>
+        </w:rPr>
+      </w:pPr>
+      <w:r>
+        <w:rPr>
+          <w:rtl w:val="0"/>
+        </w:rPr>
+        <w:t xml:space="preserve">set_server_host. </w:t>
+      </w:r>
+      <w:r>
+        <w:rPr>
+          <w:b w:val="1"/>
+          <w:rtl w:val="0"/>
+        </w:rPr>
+        <w:t xml:space="preserve">(function)</w:t>
+      </w:r>
+    </w:p>
+    <w:p>
+      <w:pPr>
+        <w:keepNext w:val="0"/>
+        <w:keepLines w:val="0"/>
+        <w:pageBreakBefore w:val="0"/>
+        <w:widowControl w:val="1"/>
+        <w:numPr>
+          <w:ilvl w:val="0"/>
+          <w:numId w:val="8"/>
+        </w:numPr>
+        <w:pBdr>
+          <w:top w:space="0" w:sz="0" w:val="nil"/>
+          <w:left w:space="0" w:sz="0" w:val="nil"/>
+          <w:bottom w:space="0" w:sz="0" w:val="nil"/>
+          <w:right w:space="0" w:sz="0" w:val="nil"/>
+          <w:between w:space="0" w:sz="0" w:val="nil"/>
+        </w:pBdr>
+        <w:shd w:fill="auto" w:val="clear"/>
+        <w:spacing w:after="0" w:before="0" w:line="288" w:lineRule="auto"/>
+        <w:ind w:left="1440" w:right="0" w:hanging="360"/>
+        <w:jc w:val="left"/>
+        <w:rPr>
           <w:u w:val="none"/>
-          <w:shd w:fill="auto" w:val="clear"/>
-          <w:vertAlign w:val="baseline"/>
-          <w:rtl w:val="0"/>
-        </w:rPr>
-        <w:t xml:space="preserve">Encode the files (optional).</w:t>
-      </w:r>
-    </w:p>
-    <w:p>
-      <w:pPr>
-        <w:keepNext w:val="0"/>
-        <w:keepLines w:val="0"/>
-        <w:pageBreakBefore w:val="0"/>
-        <w:widowControl w:val="1"/>
-        <w:numPr>
-          <w:ilvl w:val="0"/>
-          <w:numId w:val="7"/>
-        </w:numPr>
-        <w:pBdr>
-          <w:top w:space="0" w:sz="0" w:val="nil"/>
-          <w:left w:space="0" w:sz="0" w:val="nil"/>
-          <w:bottom w:space="0" w:sz="0" w:val="nil"/>
-          <w:right w:space="0" w:sz="0" w:val="nil"/>
-          <w:between w:space="0" w:sz="0" w:val="nil"/>
-        </w:pBdr>
-        <w:shd w:fill="auto" w:val="clear"/>
-        <w:spacing w:after="0" w:before="0" w:line="288" w:lineRule="auto"/>
-        <w:ind w:left="720" w:right="0" w:hanging="360"/>
-        <w:jc w:val="left"/>
-        <w:rPr>
-          <w:b w:val="0"/>
-          <w:i w:val="0"/>
-          <w:smallCaps w:val="0"/>
-          <w:strike w:val="0"/>
-          <w:color w:val="000000"/>
-          <w:sz w:val="22"/>
-          <w:szCs w:val="22"/>
+        </w:rPr>
+      </w:pPr>
+      <w:r>
+        <w:rPr>
+          <w:rtl w:val="0"/>
+        </w:rPr>
+        <w:t xml:space="preserve">set_client_upload_path. </w:t>
+      </w:r>
+      <w:r>
+        <w:rPr>
+          <w:b w:val="1"/>
+          <w:rtl w:val="0"/>
+        </w:rPr>
+        <w:t xml:space="preserve">(function)</w:t>
+      </w:r>
+    </w:p>
+    <w:p>
+      <w:pPr>
+        <w:keepNext w:val="0"/>
+        <w:keepLines w:val="0"/>
+        <w:pageBreakBefore w:val="0"/>
+        <w:widowControl w:val="1"/>
+        <w:numPr>
+          <w:ilvl w:val="0"/>
+          <w:numId w:val="8"/>
+        </w:numPr>
+        <w:pBdr>
+          <w:top w:space="0" w:sz="0" w:val="nil"/>
+          <w:left w:space="0" w:sz="0" w:val="nil"/>
+          <w:bottom w:space="0" w:sz="0" w:val="nil"/>
+          <w:right w:space="0" w:sz="0" w:val="nil"/>
+          <w:between w:space="0" w:sz="0" w:val="nil"/>
+        </w:pBdr>
+        <w:shd w:fill="auto" w:val="clear"/>
+        <w:spacing w:after="0" w:before="0" w:line="288" w:lineRule="auto"/>
+        <w:ind w:left="1440" w:right="0" w:hanging="360"/>
+        <w:jc w:val="left"/>
+        <w:rPr>
           <w:u w:val="none"/>
-          <w:shd w:fill="auto" w:val="clear"/>
-          <w:vertAlign w:val="baseline"/>
-        </w:rPr>
-      </w:pPr>
-      <w:r>
-        <w:rPr>
-          <w:rFonts w:ascii="Calibri" w:cs="Calibri" w:eastAsia="Calibri" w:hAnsi="Calibri"/>
-          <w:b w:val="0"/>
-          <w:i w:val="0"/>
-          <w:smallCaps w:val="0"/>
-          <w:strike w:val="0"/>
-          <w:color w:val="000000"/>
-          <w:sz w:val="22"/>
-          <w:szCs w:val="22"/>
+        </w:rPr>
+      </w:pPr>
+      <w:r>
+        <w:rPr>
+          <w:rtl w:val="0"/>
+        </w:rPr>
+        <w:t xml:space="preserve">set_client_upload_path. </w:t>
+      </w:r>
+      <w:r>
+        <w:rPr>
+          <w:b w:val="1"/>
+          <w:rtl w:val="0"/>
+        </w:rPr>
+        <w:t xml:space="preserve">(function)</w:t>
+      </w:r>
+    </w:p>
+    <w:p>
+      <w:pPr>
+        <w:keepNext w:val="0"/>
+        <w:keepLines w:val="0"/>
+        <w:pageBreakBefore w:val="0"/>
+        <w:widowControl w:val="1"/>
+        <w:numPr>
+          <w:ilvl w:val="0"/>
+          <w:numId w:val="8"/>
+        </w:numPr>
+        <w:pBdr>
+          <w:top w:space="0" w:sz="0" w:val="nil"/>
+          <w:left w:space="0" w:sz="0" w:val="nil"/>
+          <w:bottom w:space="0" w:sz="0" w:val="nil"/>
+          <w:right w:space="0" w:sz="0" w:val="nil"/>
+          <w:between w:space="0" w:sz="0" w:val="nil"/>
+        </w:pBdr>
+        <w:shd w:fill="auto" w:val="clear"/>
+        <w:spacing w:after="0" w:before="0" w:line="288" w:lineRule="auto"/>
+        <w:ind w:left="1440" w:right="0" w:hanging="360"/>
+        <w:jc w:val="left"/>
+        <w:rPr>
           <w:u w:val="none"/>
-          <w:shd w:fill="auto" w:val="clear"/>
-          <w:vertAlign w:val="baseline"/>
-          <w:rtl w:val="0"/>
-        </w:rPr>
-        <w:t xml:space="preserve">Update for the server before changing to another peers or disconect.</w:t>
-      </w:r>
-    </w:p>
-    <w:p>
-      <w:pPr>
-        <w:keepNext w:val="0"/>
-        <w:keepLines w:val="0"/>
-        <w:pageBreakBefore w:val="0"/>
-        <w:widowControl w:val="1"/>
-        <w:numPr>
-          <w:ilvl w:val="0"/>
-          <w:numId w:val="6"/>
-        </w:numPr>
-        <w:pBdr>
-          <w:top w:space="0" w:sz="0" w:val="nil"/>
-          <w:left w:space="0" w:sz="0" w:val="nil"/>
-          <w:bottom w:space="0" w:sz="0" w:val="nil"/>
-          <w:right w:space="0" w:sz="0" w:val="nil"/>
-          <w:between w:space="0" w:sz="0" w:val="nil"/>
-        </w:pBdr>
-        <w:shd w:fill="auto" w:val="clear"/>
-        <w:spacing w:after="0" w:before="0" w:line="288" w:lineRule="auto"/>
-        <w:ind w:left="720" w:right="0" w:hanging="360"/>
-        <w:jc w:val="left"/>
-        <w:rPr>
-          <w:rFonts w:ascii="Calibri" w:cs="Calibri" w:eastAsia="Calibri" w:hAnsi="Calibri"/>
-          <w:b w:val="0"/>
-          <w:i w:val="0"/>
-          <w:smallCaps w:val="0"/>
-          <w:strike w:val="0"/>
-          <w:color w:val="000000"/>
-          <w:sz w:val="22"/>
-          <w:szCs w:val="22"/>
+        </w:rPr>
+      </w:pPr>
+      <w:r>
+        <w:rPr>
+          <w:rtl w:val="0"/>
+        </w:rPr>
+        <w:t xml:space="preserve">set_client_upload_path. </w:t>
+      </w:r>
+      <w:r>
+        <w:rPr>
+          <w:b w:val="1"/>
+          <w:rtl w:val="0"/>
+        </w:rPr>
+        <w:t xml:space="preserve">(function)</w:t>
+      </w:r>
+    </w:p>
+    <w:p>
+      <w:pPr>
+        <w:keepNext w:val="0"/>
+        <w:keepLines w:val="0"/>
+        <w:pageBreakBefore w:val="0"/>
+        <w:widowControl w:val="1"/>
+        <w:numPr>
+          <w:ilvl w:val="0"/>
+          <w:numId w:val="8"/>
+        </w:numPr>
+        <w:pBdr>
+          <w:top w:space="0" w:sz="0" w:val="nil"/>
+          <w:left w:space="0" w:sz="0" w:val="nil"/>
+          <w:bottom w:space="0" w:sz="0" w:val="nil"/>
+          <w:right w:space="0" w:sz="0" w:val="nil"/>
+          <w:between w:space="0" w:sz="0" w:val="nil"/>
+        </w:pBdr>
+        <w:shd w:fill="auto" w:val="clear"/>
+        <w:spacing w:after="0" w:before="0" w:line="288" w:lineRule="auto"/>
+        <w:ind w:left="1440" w:right="0" w:hanging="360"/>
+        <w:jc w:val="left"/>
+        <w:rPr>
           <w:u w:val="none"/>
-          <w:shd w:fill="auto" w:val="clear"/>
-          <w:vertAlign w:val="baseline"/>
-        </w:rPr>
-      </w:pPr>
-      <w:r>
-        <w:rPr>
-          <w:rFonts w:ascii="Calibri" w:cs="Calibri" w:eastAsia="Calibri" w:hAnsi="Calibri"/>
-          <w:b w:val="0"/>
-          <w:i w:val="0"/>
-          <w:smallCaps w:val="0"/>
-          <w:strike w:val="0"/>
-          <w:color w:val="000000"/>
-          <w:sz w:val="22"/>
-          <w:szCs w:val="22"/>
+        </w:rPr>
+      </w:pPr>
+      <w:r>
+        <w:rPr>
+          <w:rtl w:val="0"/>
+        </w:rPr>
+        <w:t xml:space="preserve">get_server_host. </w:t>
+      </w:r>
+      <w:r>
+        <w:rPr>
+          <w:b w:val="1"/>
+          <w:rtl w:val="0"/>
+        </w:rPr>
+        <w:t xml:space="preserve">(function)</w:t>
+      </w:r>
+      <w:r>
+        <w:rPr>
+          <w:rtl w:val="0"/>
+        </w:rPr>
+      </w:r>
+    </w:p>
+    <w:p>
+      <w:pPr>
+        <w:keepNext w:val="0"/>
+        <w:keepLines w:val="0"/>
+        <w:pageBreakBefore w:val="0"/>
+        <w:widowControl w:val="1"/>
+        <w:numPr>
+          <w:ilvl w:val="0"/>
+          <w:numId w:val="8"/>
+        </w:numPr>
+        <w:pBdr>
+          <w:top w:space="0" w:sz="0" w:val="nil"/>
+          <w:left w:space="0" w:sz="0" w:val="nil"/>
+          <w:bottom w:space="0" w:sz="0" w:val="nil"/>
+          <w:right w:space="0" w:sz="0" w:val="nil"/>
+          <w:between w:space="0" w:sz="0" w:val="nil"/>
+        </w:pBdr>
+        <w:shd w:fill="auto" w:val="clear"/>
+        <w:spacing w:after="0" w:before="0" w:line="288" w:lineRule="auto"/>
+        <w:ind w:left="1440" w:right="0" w:hanging="360"/>
+        <w:jc w:val="left"/>
+        <w:rPr>
           <w:u w:val="none"/>
-          <w:shd w:fill="auto" w:val="clear"/>
-          <w:vertAlign w:val="baseline"/>
-          <w:rtl w:val="0"/>
-        </w:rPr>
-        <w:t xml:space="preserve">Download data:</w:t>
-      </w:r>
-    </w:p>
-    <w:p>
-      <w:pPr>
-        <w:keepNext w:val="0"/>
-        <w:keepLines w:val="0"/>
-        <w:pageBreakBefore w:val="0"/>
-        <w:widowControl w:val="1"/>
-        <w:numPr>
-          <w:ilvl w:val="0"/>
-          <w:numId w:val="7"/>
-        </w:numPr>
-        <w:pBdr>
-          <w:top w:space="0" w:sz="0" w:val="nil"/>
-          <w:left w:space="0" w:sz="0" w:val="nil"/>
-          <w:bottom w:space="0" w:sz="0" w:val="nil"/>
-          <w:right w:space="0" w:sz="0" w:val="nil"/>
-          <w:between w:space="0" w:sz="0" w:val="nil"/>
-        </w:pBdr>
-        <w:shd w:fill="auto" w:val="clear"/>
-        <w:spacing w:after="0" w:before="0" w:line="288" w:lineRule="auto"/>
-        <w:ind w:left="720" w:right="0" w:hanging="360"/>
-        <w:jc w:val="left"/>
-        <w:rPr>
-          <w:b w:val="0"/>
-          <w:i w:val="0"/>
-          <w:smallCaps w:val="0"/>
-          <w:strike w:val="0"/>
-          <w:color w:val="000000"/>
-          <w:sz w:val="22"/>
-          <w:szCs w:val="22"/>
+        </w:rPr>
+      </w:pPr>
+      <w:r>
+        <w:rPr>
+          <w:rtl w:val="0"/>
+        </w:rPr>
+        <w:t xml:space="preserve">get_server_host. </w:t>
+      </w:r>
+      <w:r>
+        <w:rPr>
+          <w:b w:val="1"/>
+          <w:rtl w:val="0"/>
+        </w:rPr>
+        <w:t xml:space="preserve">(function)</w:t>
+      </w:r>
+      <w:r>
+        <w:rPr>
+          <w:rtl w:val="0"/>
+        </w:rPr>
+      </w:r>
+    </w:p>
+    <w:p>
+      <w:pPr>
+        <w:keepNext w:val="0"/>
+        <w:keepLines w:val="0"/>
+        <w:pageBreakBefore w:val="0"/>
+        <w:widowControl w:val="1"/>
+        <w:numPr>
+          <w:ilvl w:val="0"/>
+          <w:numId w:val="8"/>
+        </w:numPr>
+        <w:pBdr>
+          <w:top w:space="0" w:sz="0" w:val="nil"/>
+          <w:left w:space="0" w:sz="0" w:val="nil"/>
+          <w:bottom w:space="0" w:sz="0" w:val="nil"/>
+          <w:right w:space="0" w:sz="0" w:val="nil"/>
+          <w:between w:space="0" w:sz="0" w:val="nil"/>
+        </w:pBdr>
+        <w:shd w:fill="auto" w:val="clear"/>
+        <w:spacing w:after="0" w:before="0" w:line="288" w:lineRule="auto"/>
+        <w:ind w:left="1440" w:right="0" w:hanging="360"/>
+        <w:jc w:val="left"/>
+        <w:rPr>
           <w:u w:val="none"/>
-          <w:shd w:fill="auto" w:val="clear"/>
-          <w:vertAlign w:val="baseline"/>
-        </w:rPr>
-      </w:pPr>
-      <w:r>
-        <w:rPr>
-          <w:rFonts w:ascii="Calibri" w:cs="Calibri" w:eastAsia="Calibri" w:hAnsi="Calibri"/>
-          <w:b w:val="0"/>
-          <w:i w:val="0"/>
-          <w:smallCaps w:val="0"/>
-          <w:strike w:val="0"/>
-          <w:color w:val="000000"/>
-          <w:sz w:val="22"/>
-          <w:szCs w:val="22"/>
+        </w:rPr>
+      </w:pPr>
+      <w:r>
+        <w:rPr>
+          <w:rtl w:val="0"/>
+        </w:rPr>
+        <w:t xml:space="preserve">get_download_dir. </w:t>
+      </w:r>
+      <w:r>
+        <w:rPr>
+          <w:b w:val="1"/>
+          <w:rtl w:val="0"/>
+        </w:rPr>
+        <w:t xml:space="preserve">(function)</w:t>
+      </w:r>
+      <w:r>
+        <w:rPr>
+          <w:rtl w:val="0"/>
+        </w:rPr>
+      </w:r>
+    </w:p>
+    <w:p>
+      <w:pPr>
+        <w:keepNext w:val="0"/>
+        <w:keepLines w:val="0"/>
+        <w:pageBreakBefore w:val="0"/>
+        <w:widowControl w:val="1"/>
+        <w:numPr>
+          <w:ilvl w:val="0"/>
+          <w:numId w:val="8"/>
+        </w:numPr>
+        <w:pBdr>
+          <w:top w:space="0" w:sz="0" w:val="nil"/>
+          <w:left w:space="0" w:sz="0" w:val="nil"/>
+          <w:bottom w:space="0" w:sz="0" w:val="nil"/>
+          <w:right w:space="0" w:sz="0" w:val="nil"/>
+          <w:between w:space="0" w:sz="0" w:val="nil"/>
+        </w:pBdr>
+        <w:shd w:fill="auto" w:val="clear"/>
+        <w:spacing w:after="0" w:before="0" w:line="288" w:lineRule="auto"/>
+        <w:ind w:left="1440" w:right="0" w:hanging="360"/>
+        <w:jc w:val="left"/>
+        <w:rPr>
           <w:u w:val="none"/>
-          <w:shd w:fill="auto" w:val="clear"/>
-          <w:vertAlign w:val="baseline"/>
-          <w:rtl w:val="0"/>
-        </w:rPr>
-        <w:t xml:space="preserve">Upload the file.JSON to the server, then get a table about positions of each file in networks.</w:t>
-      </w:r>
-    </w:p>
-    <w:p>
-      <w:pPr>
-        <w:keepNext w:val="0"/>
-        <w:keepLines w:val="0"/>
-        <w:pageBreakBefore w:val="0"/>
-        <w:widowControl w:val="1"/>
-        <w:numPr>
-          <w:ilvl w:val="0"/>
-          <w:numId w:val="7"/>
-        </w:numPr>
-        <w:pBdr>
-          <w:top w:space="0" w:sz="0" w:val="nil"/>
-          <w:left w:space="0" w:sz="0" w:val="nil"/>
-          <w:bottom w:space="0" w:sz="0" w:val="nil"/>
-          <w:right w:space="0" w:sz="0" w:val="nil"/>
-          <w:between w:space="0" w:sz="0" w:val="nil"/>
-        </w:pBdr>
-        <w:shd w:fill="auto" w:val="clear"/>
-        <w:spacing w:after="0" w:before="0" w:line="288" w:lineRule="auto"/>
-        <w:ind w:left="720" w:right="0" w:hanging="360"/>
-        <w:jc w:val="left"/>
-        <w:rPr>
-          <w:b w:val="0"/>
-          <w:i w:val="0"/>
-          <w:smallCaps w:val="0"/>
-          <w:strike w:val="0"/>
-          <w:color w:val="000000"/>
-          <w:sz w:val="22"/>
-          <w:szCs w:val="22"/>
+        </w:rPr>
+      </w:pPr>
+      <w:r>
+        <w:rPr>
+          <w:rtl w:val="0"/>
+        </w:rPr>
+        <w:t xml:space="preserve">get_client_host. </w:t>
+      </w:r>
+      <w:r>
+        <w:rPr>
+          <w:b w:val="1"/>
+          <w:rtl w:val="0"/>
+        </w:rPr>
+        <w:t xml:space="preserve">(function)</w:t>
+      </w:r>
+      <w:r>
+        <w:rPr>
+          <w:rtl w:val="0"/>
+        </w:rPr>
+      </w:r>
+    </w:p>
+    <w:p>
+      <w:pPr>
+        <w:keepNext w:val="0"/>
+        <w:keepLines w:val="0"/>
+        <w:pageBreakBefore w:val="0"/>
+        <w:widowControl w:val="1"/>
+        <w:numPr>
+          <w:ilvl w:val="0"/>
+          <w:numId w:val="8"/>
+        </w:numPr>
+        <w:pBdr>
+          <w:top w:space="0" w:sz="0" w:val="nil"/>
+          <w:left w:space="0" w:sz="0" w:val="nil"/>
+          <w:bottom w:space="0" w:sz="0" w:val="nil"/>
+          <w:right w:space="0" w:sz="0" w:val="nil"/>
+          <w:between w:space="0" w:sz="0" w:val="nil"/>
+        </w:pBdr>
+        <w:shd w:fill="auto" w:val="clear"/>
+        <w:spacing w:after="0" w:before="0" w:line="288" w:lineRule="auto"/>
+        <w:ind w:left="1440" w:right="0" w:hanging="360"/>
+        <w:jc w:val="left"/>
+        <w:rPr>
           <w:u w:val="none"/>
-          <w:shd w:fill="auto" w:val="clear"/>
-          <w:vertAlign w:val="baseline"/>
-        </w:rPr>
-      </w:pPr>
-      <w:r>
-        <w:rPr>
-          <w:rFonts w:ascii="Calibri" w:cs="Calibri" w:eastAsia="Calibri" w:hAnsi="Calibri"/>
-          <w:b w:val="0"/>
-          <w:i w:val="0"/>
-          <w:smallCaps w:val="0"/>
-          <w:strike w:val="0"/>
-          <w:color w:val="000000"/>
-          <w:sz w:val="22"/>
-          <w:szCs w:val="22"/>
+        </w:rPr>
+      </w:pPr>
+      <w:r>
+        <w:rPr>
+          <w:rtl w:val="0"/>
+        </w:rPr>
+        <w:t xml:space="preserve">get_message. </w:t>
+      </w:r>
+      <w:r>
+        <w:rPr>
+          <w:b w:val="1"/>
+          <w:rtl w:val="0"/>
+        </w:rPr>
+        <w:t xml:space="preserve">(function)</w:t>
+      </w:r>
+    </w:p>
+    <w:p>
+      <w:pPr>
+        <w:keepNext w:val="0"/>
+        <w:keepLines w:val="0"/>
+        <w:pageBreakBefore w:val="0"/>
+        <w:widowControl w:val="1"/>
+        <w:numPr>
+          <w:ilvl w:val="0"/>
+          <w:numId w:val="8"/>
+        </w:numPr>
+        <w:pBdr>
+          <w:top w:space="0" w:sz="0" w:val="nil"/>
+          <w:left w:space="0" w:sz="0" w:val="nil"/>
+          <w:bottom w:space="0" w:sz="0" w:val="nil"/>
+          <w:right w:space="0" w:sz="0" w:val="nil"/>
+          <w:between w:space="0" w:sz="0" w:val="nil"/>
+        </w:pBdr>
+        <w:shd w:fill="auto" w:val="clear"/>
+        <w:spacing w:after="0" w:before="0" w:line="288" w:lineRule="auto"/>
+        <w:ind w:left="1440" w:right="0" w:hanging="360"/>
+        <w:jc w:val="left"/>
+        <w:rPr>
           <w:u w:val="none"/>
-          <w:shd w:fill="auto" w:val="clear"/>
-          <w:vertAlign w:val="baseline"/>
-          <w:rtl w:val="0"/>
-        </w:rPr>
-        <w:t xml:space="preserve">For each pieces, choosing to connect to the peer that has the fastest speed if there are 2 or more peers that have the same speed, choosing the one that has most pieces.</w:t>
-      </w:r>
-    </w:p>
-    <w:p>
-      <w:pPr>
-        <w:keepNext w:val="0"/>
-        <w:keepLines w:val="0"/>
-        <w:pageBreakBefore w:val="0"/>
-        <w:widowControl w:val="1"/>
-        <w:numPr>
-          <w:ilvl w:val="0"/>
-          <w:numId w:val="7"/>
-        </w:numPr>
-        <w:pBdr>
-          <w:top w:space="0" w:sz="0" w:val="nil"/>
-          <w:left w:space="0" w:sz="0" w:val="nil"/>
-          <w:bottom w:space="0" w:sz="0" w:val="nil"/>
-          <w:right w:space="0" w:sz="0" w:val="nil"/>
-          <w:between w:space="0" w:sz="0" w:val="nil"/>
-        </w:pBdr>
-        <w:shd w:fill="auto" w:val="clear"/>
-        <w:spacing w:after="0" w:before="0" w:line="288" w:lineRule="auto"/>
-        <w:ind w:left="720" w:right="0" w:hanging="360"/>
-        <w:jc w:val="left"/>
-        <w:rPr>
-          <w:b w:val="0"/>
-          <w:i w:val="0"/>
-          <w:smallCaps w:val="0"/>
-          <w:strike w:val="0"/>
-          <w:color w:val="000000"/>
-          <w:sz w:val="22"/>
-          <w:szCs w:val="22"/>
+        </w:rPr>
+      </w:pPr>
+      <w:r>
+        <w:rPr>
+          <w:rtl w:val="0"/>
+        </w:rPr>
+        <w:t xml:space="preserve">send_chunk_to_client. </w:t>
+      </w:r>
+      <w:r>
+        <w:rPr>
+          <w:b w:val="1"/>
+          <w:rtl w:val="0"/>
+        </w:rPr>
+        <w:t xml:space="preserve">(function)</w:t>
+      </w:r>
+      <w:r>
+        <w:rPr>
+          <w:rtl w:val="0"/>
+        </w:rPr>
+      </w:r>
+    </w:p>
+    <w:p>
+      <w:pPr>
+        <w:keepNext w:val="0"/>
+        <w:keepLines w:val="0"/>
+        <w:pageBreakBefore w:val="0"/>
+        <w:widowControl w:val="1"/>
+        <w:numPr>
+          <w:ilvl w:val="0"/>
+          <w:numId w:val="8"/>
+        </w:numPr>
+        <w:pBdr>
+          <w:top w:space="0" w:sz="0" w:val="nil"/>
+          <w:left w:space="0" w:sz="0" w:val="nil"/>
+          <w:bottom w:space="0" w:sz="0" w:val="nil"/>
+          <w:right w:space="0" w:sz="0" w:val="nil"/>
+          <w:between w:space="0" w:sz="0" w:val="nil"/>
+        </w:pBdr>
+        <w:shd w:fill="auto" w:val="clear"/>
+        <w:spacing w:after="0" w:before="0" w:line="288" w:lineRule="auto"/>
+        <w:ind w:left="1440" w:right="0" w:hanging="360"/>
+        <w:jc w:val="left"/>
+        <w:rPr>
           <w:u w:val="none"/>
-          <w:shd w:fill="auto" w:val="clear"/>
-          <w:vertAlign w:val="baseline"/>
-        </w:rPr>
-      </w:pPr>
-      <w:r>
-        <w:rPr>
-          <w:rFonts w:ascii="Calibri" w:cs="Calibri" w:eastAsia="Calibri" w:hAnsi="Calibri"/>
-          <w:b w:val="0"/>
-          <w:i w:val="0"/>
-          <w:smallCaps w:val="0"/>
-          <w:strike w:val="0"/>
-          <w:color w:val="000000"/>
-          <w:sz w:val="22"/>
-          <w:szCs w:val="22"/>
+        </w:rPr>
+      </w:pPr>
+      <w:r>
+        <w:rPr>
+          <w:rtl w:val="0"/>
+        </w:rPr>
+        <w:t xml:space="preserve">receive_chunk_from_client. </w:t>
+      </w:r>
+      <w:r>
+        <w:rPr>
+          <w:b w:val="1"/>
+          <w:rtl w:val="0"/>
+        </w:rPr>
+        <w:t xml:space="preserve">(function)</w:t>
+      </w:r>
+      <w:r>
+        <w:rPr>
+          <w:rtl w:val="0"/>
+        </w:rPr>
+      </w:r>
+    </w:p>
+    <w:p>
+      <w:pPr>
+        <w:keepNext w:val="0"/>
+        <w:keepLines w:val="0"/>
+        <w:pageBreakBefore w:val="0"/>
+        <w:widowControl w:val="1"/>
+        <w:numPr>
+          <w:ilvl w:val="0"/>
+          <w:numId w:val="8"/>
+        </w:numPr>
+        <w:pBdr>
+          <w:top w:space="0" w:sz="0" w:val="nil"/>
+          <w:left w:space="0" w:sz="0" w:val="nil"/>
+          <w:bottom w:space="0" w:sz="0" w:val="nil"/>
+          <w:right w:space="0" w:sz="0" w:val="nil"/>
+          <w:between w:space="0" w:sz="0" w:val="nil"/>
+        </w:pBdr>
+        <w:shd w:fill="auto" w:val="clear"/>
+        <w:spacing w:after="0" w:before="0" w:line="288" w:lineRule="auto"/>
+        <w:ind w:left="1440" w:right="0" w:hanging="360"/>
+        <w:jc w:val="left"/>
+        <w:rPr>
           <w:u w:val="none"/>
-          <w:shd w:fill="auto" w:val="clear"/>
-          <w:vertAlign w:val="baseline"/>
-          <w:rtl w:val="0"/>
-        </w:rPr>
-        <w:t xml:space="preserve">Dowload the order.JSON from server.</w:t>
-      </w:r>
-    </w:p>
-    <w:p>
-      <w:pPr>
-        <w:keepNext w:val="0"/>
-        <w:keepLines w:val="0"/>
-        <w:pageBreakBefore w:val="0"/>
-        <w:widowControl w:val="1"/>
-        <w:numPr>
-          <w:ilvl w:val="0"/>
-          <w:numId w:val="7"/>
-        </w:numPr>
-        <w:pBdr>
-          <w:top w:space="0" w:sz="0" w:val="nil"/>
-          <w:left w:space="0" w:sz="0" w:val="nil"/>
-          <w:bottom w:space="0" w:sz="0" w:val="nil"/>
-          <w:right w:space="0" w:sz="0" w:val="nil"/>
-          <w:between w:space="0" w:sz="0" w:val="nil"/>
-        </w:pBdr>
-        <w:shd w:fill="auto" w:val="clear"/>
-        <w:spacing w:after="0" w:before="0" w:line="288" w:lineRule="auto"/>
-        <w:ind w:left="720" w:right="0" w:hanging="360"/>
-        <w:jc w:val="left"/>
-        <w:rPr>
-          <w:b w:val="0"/>
-          <w:i w:val="0"/>
-          <w:smallCaps w:val="0"/>
-          <w:strike w:val="0"/>
-          <w:color w:val="000000"/>
-          <w:sz w:val="22"/>
-          <w:szCs w:val="22"/>
-          <w:u w:val="none"/>
-          <w:shd w:fill="auto" w:val="clear"/>
-          <w:vertAlign w:val="baseline"/>
-        </w:rPr>
-      </w:pPr>
-      <w:r>
-        <w:rPr>
-          <w:rFonts w:ascii="Calibri" w:cs="Calibri" w:eastAsia="Calibri" w:hAnsi="Calibri"/>
-          <w:b w:val="0"/>
-          <w:i w:val="0"/>
-          <w:smallCaps w:val="0"/>
-          <w:strike w:val="0"/>
-          <w:color w:val="000000"/>
-          <w:sz w:val="22"/>
-          <w:szCs w:val="22"/>
-          <w:u w:val="none"/>
-          <w:shd w:fill="auto" w:val="clear"/>
-          <w:vertAlign w:val="baseline"/>
-          <w:rtl w:val="0"/>
-        </w:rPr>
-        <w:t xml:space="preserve">Merge these pieces and name the complete files.</w:t>
-      </w:r>
-    </w:p>
-    <w:p>
-      <w:pPr>
-        <w:keepNext w:val="0"/>
-        <w:keepLines w:val="0"/>
-        <w:pageBreakBefore w:val="0"/>
-        <w:widowControl w:val="1"/>
-        <w:numPr>
-          <w:ilvl w:val="0"/>
-          <w:numId w:val="7"/>
-        </w:numPr>
-        <w:pBdr>
-          <w:top w:space="0" w:sz="0" w:val="nil"/>
-          <w:left w:space="0" w:sz="0" w:val="nil"/>
-          <w:bottom w:space="0" w:sz="0" w:val="nil"/>
-          <w:right w:space="0" w:sz="0" w:val="nil"/>
-          <w:between w:space="0" w:sz="0" w:val="nil"/>
-        </w:pBdr>
-        <w:shd w:fill="auto" w:val="clear"/>
-        <w:spacing w:after="0" w:before="0" w:line="288" w:lineRule="auto"/>
-        <w:ind w:left="720" w:right="0" w:hanging="360"/>
-        <w:jc w:val="left"/>
-        <w:rPr>
-          <w:b w:val="0"/>
-          <w:i w:val="0"/>
-          <w:smallCaps w:val="0"/>
-          <w:strike w:val="0"/>
-          <w:color w:val="000000"/>
-          <w:sz w:val="22"/>
-          <w:szCs w:val="22"/>
-          <w:u w:val="none"/>
-          <w:shd w:fill="auto" w:val="clear"/>
-          <w:vertAlign w:val="baseline"/>
-        </w:rPr>
-      </w:pPr>
-      <w:r>
-        <w:rPr>
-          <w:rFonts w:ascii="Calibri" w:cs="Calibri" w:eastAsia="Calibri" w:hAnsi="Calibri"/>
-          <w:b w:val="0"/>
-          <w:i w:val="0"/>
-          <w:smallCaps w:val="0"/>
-          <w:strike w:val="0"/>
-          <w:color w:val="000000"/>
-          <w:sz w:val="22"/>
-          <w:szCs w:val="22"/>
-          <w:u w:val="none"/>
-          <w:shd w:fill="auto" w:val="clear"/>
-          <w:vertAlign w:val="baseline"/>
-          <w:rtl w:val="0"/>
-        </w:rPr>
-        <w:t xml:space="preserve">Delete order.JSON.</w:t>
-      </w:r>
-    </w:p>
-    <w:p>
-      <w:pPr>
-        <w:keepNext w:val="0"/>
-        <w:keepLines w:val="0"/>
-        <w:pageBreakBefore w:val="0"/>
-        <w:widowControl w:val="1"/>
-        <w:numPr>
-          <w:ilvl w:val="0"/>
-          <w:numId w:val="7"/>
-        </w:numPr>
-        <w:pBdr>
-          <w:top w:space="0" w:sz="0" w:val="nil"/>
-          <w:left w:space="0" w:sz="0" w:val="nil"/>
-          <w:bottom w:space="0" w:sz="0" w:val="nil"/>
-          <w:right w:space="0" w:sz="0" w:val="nil"/>
-          <w:between w:space="0" w:sz="0" w:val="nil"/>
-        </w:pBdr>
-        <w:shd w:fill="auto" w:val="clear"/>
-        <w:spacing w:after="0" w:before="0" w:line="288" w:lineRule="auto"/>
-        <w:ind w:left="720" w:right="0" w:hanging="360"/>
-        <w:jc w:val="left"/>
-        <w:rPr>
-          <w:b w:val="0"/>
-          <w:i w:val="0"/>
-          <w:smallCaps w:val="0"/>
-          <w:strike w:val="0"/>
-          <w:color w:val="000000"/>
-          <w:sz w:val="22"/>
-          <w:szCs w:val="22"/>
-          <w:u w:val="none"/>
-          <w:shd w:fill="auto" w:val="clear"/>
-          <w:vertAlign w:val="baseline"/>
-        </w:rPr>
-      </w:pPr>
-      <w:r>
-        <w:rPr>
-          <w:rFonts w:ascii="Calibri" w:cs="Calibri" w:eastAsia="Calibri" w:hAnsi="Calibri"/>
-          <w:b w:val="0"/>
-          <w:i w:val="0"/>
-          <w:smallCaps w:val="0"/>
-          <w:strike w:val="0"/>
-          <w:color w:val="000000"/>
-          <w:sz w:val="22"/>
-          <w:szCs w:val="22"/>
-          <w:u w:val="none"/>
-          <w:shd w:fill="auto" w:val="clear"/>
-          <w:vertAlign w:val="baseline"/>
-          <w:rtl w:val="0"/>
-        </w:rPr>
-        <w:t xml:space="preserve">After finishing downloading the necessary files. If the clients is still online, then continue downloading some pieces from other data pieces and updating for the server.</w:t>
+        </w:rPr>
+      </w:pPr>
+      <w:r>
+        <w:rPr>
+          <w:rtl w:val="0"/>
+        </w:rPr>
+        <w:t xml:space="preserve">Have a function to handle server messages and also use this function to send commands to the server. </w:t>
+      </w:r>
+      <w:r>
+        <w:rPr>
+          <w:b w:val="1"/>
+          <w:rtl w:val="0"/>
+        </w:rPr>
+        <w:t xml:space="preserve">(function)</w:t>
+      </w:r>
+      <w:r>
+        <w:rPr>
+          <w:rtl w:val="0"/>
+        </w:rPr>
       </w:r>
     </w:p>
     <w:p>
@@ -796,7 +1239,7 @@
         <w:widowControl w:val="1"/>
         <w:numPr>
           <w:ilvl w:val="0"/>
-          <w:numId w:val="1"/>
+          <w:numId w:val="2"/>
         </w:numPr>
         <w:pBdr>
           <w:top w:space="0" w:sz="0" w:val="nil"/>
@@ -845,12 +1288,12 @@
           <wp:inline distB="114300" distT="114300" distL="114300" distR="114300">
             <wp:extent cx="5028248" cy="2026422"/>
             <wp:effectExtent b="0" l="0" r="0" t="0"/>
-            <wp:docPr id="1" name="image7.png"/>
+            <wp:docPr id="1" name="image2.png"/>
             <a:graphic>
               <a:graphicData uri="http://schemas.openxmlformats.org/drawingml/2006/picture">
                 <pic:pic>
                   <pic:nvPicPr>
-                    <pic:cNvPr id="0" name="image7.png"/>
+                    <pic:cNvPr id="0" name="image2.png"/>
                     <pic:cNvPicPr preferRelativeResize="0"/>
                   </pic:nvPicPr>
                   <pic:blipFill>
@@ -913,7 +1356,7 @@
         <w:widowControl w:val="1"/>
         <w:numPr>
           <w:ilvl w:val="0"/>
-          <w:numId w:val="4"/>
+          <w:numId w:val="6"/>
         </w:numPr>
         <w:pBdr>
           <w:top w:space="0" w:sz="0" w:val="nil"/>
@@ -971,7 +1414,7 @@
         <w:widowControl w:val="1"/>
         <w:numPr>
           <w:ilvl w:val="0"/>
-          <w:numId w:val="4"/>
+          <w:numId w:val="6"/>
         </w:numPr>
         <w:pBdr>
           <w:top w:space="0" w:sz="0" w:val="nil"/>
@@ -1010,7 +1453,7 @@
         <w:widowControl w:val="1"/>
         <w:numPr>
           <w:ilvl w:val="0"/>
-          <w:numId w:val="4"/>
+          <w:numId w:val="6"/>
         </w:numPr>
         <w:pBdr>
           <w:top w:space="0" w:sz="0" w:val="nil"/>
@@ -1047,7 +1490,7 @@
         <w:widowControl w:val="1"/>
         <w:numPr>
           <w:ilvl w:val="0"/>
-          <w:numId w:val="4"/>
+          <w:numId w:val="6"/>
         </w:numPr>
         <w:pBdr>
           <w:top w:space="0" w:sz="0" w:val="nil"/>
@@ -1084,7 +1527,7 @@
         <w:widowControl w:val="1"/>
         <w:numPr>
           <w:ilvl w:val="0"/>
-          <w:numId w:val="4"/>
+          <w:numId w:val="6"/>
         </w:numPr>
         <w:pBdr>
           <w:top w:space="0" w:sz="0" w:val="nil"/>
@@ -1146,7 +1589,7 @@
         <w:widowControl w:val="1"/>
         <w:numPr>
           <w:ilvl w:val="0"/>
-          <w:numId w:val="1"/>
+          <w:numId w:val="2"/>
         </w:numPr>
         <w:pBdr>
           <w:top w:space="0" w:sz="0" w:val="nil"/>
@@ -1178,7 +1621,7 @@
         <w:widowControl w:val="1"/>
         <w:numPr>
           <w:ilvl w:val="0"/>
-          <w:numId w:val="5"/>
+          <w:numId w:val="7"/>
         </w:numPr>
         <w:pBdr>
           <w:top w:space="0" w:sz="0" w:val="nil"/>
@@ -1277,7 +1720,7 @@
         <w:widowControl w:val="1"/>
         <w:numPr>
           <w:ilvl w:val="0"/>
-          <w:numId w:val="3"/>
+          <w:numId w:val="4"/>
         </w:numPr>
         <w:pBdr>
           <w:top w:space="0" w:sz="0" w:val="nil"/>
@@ -1313,12 +1756,12 @@
           <wp:inline distB="114300" distT="114300" distL="114300" distR="114300">
             <wp:extent cx="5428298" cy="1963821"/>
             <wp:effectExtent b="0" l="0" r="0" t="0"/>
-            <wp:docPr id="8" name="image5.png"/>
+            <wp:docPr id="8" name="image6.png"/>
             <a:graphic>
               <a:graphicData uri="http://schemas.openxmlformats.org/drawingml/2006/picture">
                 <pic:pic>
                   <pic:nvPicPr>
-                    <pic:cNvPr id="0" name="image5.png"/>
+                    <pic:cNvPr id="0" name="image6.png"/>
                     <pic:cNvPicPr preferRelativeResize="0"/>
                   </pic:nvPicPr>
                   <pic:blipFill>
@@ -1367,7 +1810,7 @@
         <w:widowControl w:val="1"/>
         <w:numPr>
           <w:ilvl w:val="0"/>
-          <w:numId w:val="3"/>
+          <w:numId w:val="4"/>
         </w:numPr>
         <w:pBdr>
           <w:top w:space="0" w:sz="0" w:val="nil"/>
@@ -1463,12 +1906,12 @@
           <wp:inline distB="114300" distT="114300" distL="114300" distR="114300">
             <wp:extent cx="5354919" cy="1320611"/>
             <wp:effectExtent b="0" l="0" r="0" t="0"/>
-            <wp:docPr id="3" name="image6.png"/>
+            <wp:docPr id="3" name="image4.png"/>
             <a:graphic>
               <a:graphicData uri="http://schemas.openxmlformats.org/drawingml/2006/picture">
                 <pic:pic>
                   <pic:nvPicPr>
-                    <pic:cNvPr id="0" name="image6.png"/>
+                    <pic:cNvPr id="0" name="image4.png"/>
                     <pic:cNvPicPr preferRelativeResize="0"/>
                   </pic:nvPicPr>
                   <pic:blipFill>
@@ -1502,7 +1945,7 @@
       <w:pPr>
         <w:numPr>
           <w:ilvl w:val="0"/>
-          <w:numId w:val="2"/>
+          <w:numId w:val="3"/>
         </w:numPr>
         <w:ind w:left="2160" w:hanging="360"/>
         <w:rPr>
@@ -1553,12 +1996,12 @@
           <wp:inline distB="114300" distT="114300" distL="114300" distR="114300">
             <wp:extent cx="4782503" cy="605723"/>
             <wp:effectExtent b="0" l="0" r="0" t="0"/>
-            <wp:docPr id="6" name="image2.png"/>
+            <wp:docPr id="6" name="image7.png"/>
             <a:graphic>
               <a:graphicData uri="http://schemas.openxmlformats.org/drawingml/2006/picture">
                 <pic:pic>
                   <pic:nvPicPr>
-                    <pic:cNvPr id="0" name="image2.png"/>
+                    <pic:cNvPr id="0" name="image7.png"/>
                     <pic:cNvPicPr preferRelativeResize="0"/>
                   </pic:nvPicPr>
                   <pic:blipFill>
@@ -1592,7 +2035,7 @@
       <w:pPr>
         <w:numPr>
           <w:ilvl w:val="0"/>
-          <w:numId w:val="2"/>
+          <w:numId w:val="3"/>
         </w:numPr>
         <w:ind w:left="2160" w:hanging="360"/>
         <w:rPr>
@@ -1669,12 +2112,12 @@
           <wp:inline distB="114300" distT="114300" distL="114300" distR="114300">
             <wp:extent cx="4961865" cy="3133809"/>
             <wp:effectExtent b="0" l="0" r="0" t="0"/>
-            <wp:docPr id="2" name="image3.png"/>
+            <wp:docPr id="2" name="image8.png"/>
             <a:graphic>
               <a:graphicData uri="http://schemas.openxmlformats.org/drawingml/2006/picture">
                 <pic:pic>
                   <pic:nvPicPr>
-                    <pic:cNvPr id="0" name="image3.png"/>
+                    <pic:cNvPr id="0" name="image8.png"/>
                     <pic:cNvPicPr preferRelativeResize="0"/>
                   </pic:nvPicPr>
                   <pic:blipFill>
@@ -1769,7 +2212,7 @@
       <w:pPr>
         <w:numPr>
           <w:ilvl w:val="0"/>
-          <w:numId w:val="2"/>
+          <w:numId w:val="3"/>
         </w:numPr>
         <w:ind w:left="2160" w:hanging="360"/>
         <w:rPr>
@@ -1833,12 +2276,12 @@
           <wp:inline distB="114300" distT="114300" distL="114300" distR="114300">
             <wp:extent cx="5268278" cy="2581048"/>
             <wp:effectExtent b="0" l="0" r="0" t="0"/>
-            <wp:docPr id="5" name="image4.png"/>
+            <wp:docPr id="5" name="image3.png"/>
             <a:graphic>
               <a:graphicData uri="http://schemas.openxmlformats.org/drawingml/2006/picture">
                 <pic:pic>
                   <pic:nvPicPr>
-                    <pic:cNvPr id="0" name="image4.png"/>
+                    <pic:cNvPr id="0" name="image3.png"/>
                     <pic:cNvPicPr preferRelativeResize="0"/>
                   </pic:nvPicPr>
                   <pic:blipFill>
@@ -1897,7 +2340,7 @@
       <w:pPr>
         <w:numPr>
           <w:ilvl w:val="0"/>
-          <w:numId w:val="2"/>
+          <w:numId w:val="3"/>
         </w:numPr>
         <w:ind w:left="2160" w:hanging="360"/>
         <w:rPr>
@@ -1955,12 +2398,12 @@
           <wp:inline distB="114300" distT="114300" distL="114300" distR="114300">
             <wp:extent cx="4905375" cy="2891071"/>
             <wp:effectExtent b="0" l="0" r="0" t="0"/>
-            <wp:docPr id="7" name="image8.png"/>
+            <wp:docPr id="7" name="image5.png"/>
             <a:graphic>
               <a:graphicData uri="http://schemas.openxmlformats.org/drawingml/2006/picture">
                 <pic:pic>
                   <pic:nvPicPr>
-                    <pic:cNvPr id="0" name="image8.png"/>
+                    <pic:cNvPr id="0" name="image5.png"/>
                     <pic:cNvPicPr preferRelativeResize="0"/>
                   </pic:nvPicPr>
                   <pic:blipFill>
@@ -2028,6 +2471,116 @@
   <w:abstractNum w:abstractNumId="1">
     <w:lvl w:ilvl="0">
       <w:start w:val="1"/>
+      <w:numFmt w:val="bullet"/>
+      <w:lvlText w:val="-"/>
+      <w:lvlJc w:val="left"/>
+      <w:pPr>
+        <w:ind w:left="1440" w:hanging="360"/>
+      </w:pPr>
+      <w:rPr>
+        <w:u w:val="none"/>
+      </w:rPr>
+    </w:lvl>
+    <w:lvl w:ilvl="1">
+      <w:start w:val="1"/>
+      <w:numFmt w:val="bullet"/>
+      <w:lvlText w:val="-"/>
+      <w:lvlJc w:val="left"/>
+      <w:pPr>
+        <w:ind w:left="2160" w:hanging="360"/>
+      </w:pPr>
+      <w:rPr>
+        <w:u w:val="none"/>
+      </w:rPr>
+    </w:lvl>
+    <w:lvl w:ilvl="2">
+      <w:start w:val="1"/>
+      <w:numFmt w:val="bullet"/>
+      <w:lvlText w:val="-"/>
+      <w:lvlJc w:val="left"/>
+      <w:pPr>
+        <w:ind w:left="2880" w:hanging="360"/>
+      </w:pPr>
+      <w:rPr>
+        <w:u w:val="none"/>
+      </w:rPr>
+    </w:lvl>
+    <w:lvl w:ilvl="3">
+      <w:start w:val="1"/>
+      <w:numFmt w:val="bullet"/>
+      <w:lvlText w:val="-"/>
+      <w:lvlJc w:val="left"/>
+      <w:pPr>
+        <w:ind w:left="3600" w:hanging="360"/>
+      </w:pPr>
+      <w:rPr>
+        <w:u w:val="none"/>
+      </w:rPr>
+    </w:lvl>
+    <w:lvl w:ilvl="4">
+      <w:start w:val="1"/>
+      <w:numFmt w:val="bullet"/>
+      <w:lvlText w:val="-"/>
+      <w:lvlJc w:val="left"/>
+      <w:pPr>
+        <w:ind w:left="4320" w:hanging="360"/>
+      </w:pPr>
+      <w:rPr>
+        <w:u w:val="none"/>
+      </w:rPr>
+    </w:lvl>
+    <w:lvl w:ilvl="5">
+      <w:start w:val="1"/>
+      <w:numFmt w:val="bullet"/>
+      <w:lvlText w:val="-"/>
+      <w:lvlJc w:val="left"/>
+      <w:pPr>
+        <w:ind w:left="5040" w:hanging="360"/>
+      </w:pPr>
+      <w:rPr>
+        <w:u w:val="none"/>
+      </w:rPr>
+    </w:lvl>
+    <w:lvl w:ilvl="6">
+      <w:start w:val="1"/>
+      <w:numFmt w:val="bullet"/>
+      <w:lvlText w:val="-"/>
+      <w:lvlJc w:val="left"/>
+      <w:pPr>
+        <w:ind w:left="5760" w:hanging="360"/>
+      </w:pPr>
+      <w:rPr>
+        <w:u w:val="none"/>
+      </w:rPr>
+    </w:lvl>
+    <w:lvl w:ilvl="7">
+      <w:start w:val="1"/>
+      <w:numFmt w:val="bullet"/>
+      <w:lvlText w:val="-"/>
+      <w:lvlJc w:val="left"/>
+      <w:pPr>
+        <w:ind w:left="6480" w:hanging="360"/>
+      </w:pPr>
+      <w:rPr>
+        <w:u w:val="none"/>
+      </w:rPr>
+    </w:lvl>
+    <w:lvl w:ilvl="8">
+      <w:start w:val="1"/>
+      <w:numFmt w:val="bullet"/>
+      <w:lvlText w:val="-"/>
+      <w:lvlJc w:val="left"/>
+      <w:pPr>
+        <w:ind w:left="7200" w:hanging="360"/>
+      </w:pPr>
+      <w:rPr>
+        <w:u w:val="none"/>
+      </w:rPr>
+    </w:lvl>
+  </w:abstractNum>
+  <w:abstractNum w:abstractNumId="2">
+    <w:lvl w:ilvl="0">
+      <w:start w:val="1"/>
       <w:numFmt w:val="decimal"/>
       <w:lvlText w:val="%1."/>
       <w:lvlJc w:val="left"/>
@@ -2117,116 +2670,6 @@
       <w:rPr/>
     </w:lvl>
   </w:abstractNum>
-  <w:abstractNum w:abstractNumId="2">
-    <w:lvl w:ilvl="0">
-      <w:start w:val="1"/>
-      <w:numFmt w:val="bullet"/>
-      <w:lvlText w:val="-"/>
-      <w:lvlJc w:val="left"/>
-      <w:pPr>
-        <w:ind w:left="2160" w:hanging="360"/>
-      </w:pPr>
-      <w:rPr>
-        <w:u w:val="none"/>
-      </w:rPr>
-    </w:lvl>
-    <w:lvl w:ilvl="1">
-      <w:start w:val="1"/>
-      <w:numFmt w:val="bullet"/>
-      <w:lvlText w:val="-"/>
-      <w:lvlJc w:val="left"/>
-      <w:pPr>
-        <w:ind w:left="2880" w:hanging="360"/>
-      </w:pPr>
-      <w:rPr>
-        <w:u w:val="none"/>
-      </w:rPr>
-    </w:lvl>
-    <w:lvl w:ilvl="2">
-      <w:start w:val="1"/>
-      <w:numFmt w:val="bullet"/>
-      <w:lvlText w:val="-"/>
-      <w:lvlJc w:val="left"/>
-      <w:pPr>
-        <w:ind w:left="3600" w:hanging="360"/>
-      </w:pPr>
-      <w:rPr>
-        <w:u w:val="none"/>
-      </w:rPr>
-    </w:lvl>
-    <w:lvl w:ilvl="3">
-      <w:start w:val="1"/>
-      <w:numFmt w:val="bullet"/>
-      <w:lvlText w:val="-"/>
-      <w:lvlJc w:val="left"/>
-      <w:pPr>
-        <w:ind w:left="4320" w:hanging="360"/>
-      </w:pPr>
-      <w:rPr>
-        <w:u w:val="none"/>
-      </w:rPr>
-    </w:lvl>
-    <w:lvl w:ilvl="4">
-      <w:start w:val="1"/>
-      <w:numFmt w:val="bullet"/>
-      <w:lvlText w:val="-"/>
-      <w:lvlJc w:val="left"/>
-      <w:pPr>
-        <w:ind w:left="5040" w:hanging="360"/>
-      </w:pPr>
-      <w:rPr>
-        <w:u w:val="none"/>
-      </w:rPr>
-    </w:lvl>
-    <w:lvl w:ilvl="5">
-      <w:start w:val="1"/>
-      <w:numFmt w:val="bullet"/>
-      <w:lvlText w:val="-"/>
-      <w:lvlJc w:val="left"/>
-      <w:pPr>
-        <w:ind w:left="5760" w:hanging="360"/>
-      </w:pPr>
-      <w:rPr>
-        <w:u w:val="none"/>
-      </w:rPr>
-    </w:lvl>
-    <w:lvl w:ilvl="6">
-      <w:start w:val="1"/>
-      <w:numFmt w:val="bullet"/>
-      <w:lvlText w:val="-"/>
-      <w:lvlJc w:val="left"/>
-      <w:pPr>
-        <w:ind w:left="6480" w:hanging="360"/>
-      </w:pPr>
-      <w:rPr>
-        <w:u w:val="none"/>
-      </w:rPr>
-    </w:lvl>
-    <w:lvl w:ilvl="7">
-      <w:start w:val="1"/>
-      <w:numFmt w:val="bullet"/>
-      <w:lvlText w:val="-"/>
-      <w:lvlJc w:val="left"/>
-      <w:pPr>
-        <w:ind w:left="7200" w:hanging="360"/>
-      </w:pPr>
-      <w:rPr>
-        <w:u w:val="none"/>
-      </w:rPr>
-    </w:lvl>
-    <w:lvl w:ilvl="8">
-      <w:start w:val="1"/>
-      <w:numFmt w:val="bullet"/>
-      <w:lvlText w:val="-"/>
-      <w:lvlJc w:val="left"/>
-      <w:pPr>
-        <w:ind w:left="7920" w:hanging="360"/>
-      </w:pPr>
-      <w:rPr>
-        <w:u w:val="none"/>
-      </w:rPr>
-    </w:lvl>
-  </w:abstractNum>
   <w:abstractNum w:abstractNumId="3">
     <w:lvl w:ilvl="0">
       <w:start w:val="1"/>
@@ -2234,7 +2677,7 @@
       <w:lvlText w:val="-"/>
       <w:lvlJc w:val="left"/>
       <w:pPr>
-        <w:ind w:left="1440" w:hanging="360"/>
+        <w:ind w:left="2160" w:hanging="360"/>
       </w:pPr>
       <w:rPr>
         <w:u w:val="none"/>
@@ -2246,7 +2689,7 @@
       <w:lvlText w:val="-"/>
       <w:lvlJc w:val="left"/>
       <w:pPr>
-        <w:ind w:left="2160" w:hanging="360"/>
+        <w:ind w:left="2880" w:hanging="360"/>
       </w:pPr>
       <w:rPr>
         <w:u w:val="none"/>
@@ -2258,7 +2701,7 @@
       <w:lvlText w:val="-"/>
       <w:lvlJc w:val="left"/>
       <w:pPr>
-        <w:ind w:left="2880" w:hanging="360"/>
+        <w:ind w:left="3600" w:hanging="360"/>
       </w:pPr>
       <w:rPr>
         <w:u w:val="none"/>
@@ -2270,7 +2713,7 @@
       <w:lvlText w:val="-"/>
       <w:lvlJc w:val="left"/>
       <w:pPr>
-        <w:ind w:left="3600" w:hanging="360"/>
+        <w:ind w:left="4320" w:hanging="360"/>
       </w:pPr>
       <w:rPr>
         <w:u w:val="none"/>
@@ -2282,7 +2725,7 @@
       <w:lvlText w:val="-"/>
       <w:lvlJc w:val="left"/>
       <w:pPr>
-        <w:ind w:left="4320" w:hanging="360"/>
+        <w:ind w:left="5040" w:hanging="360"/>
       </w:pPr>
       <w:rPr>
         <w:u w:val="none"/>
@@ -2294,7 +2737,7 @@
       <w:lvlText w:val="-"/>
       <w:lvlJc w:val="left"/>
       <w:pPr>
-        <w:ind w:left="5040" w:hanging="360"/>
+        <w:ind w:left="5760" w:hanging="360"/>
       </w:pPr>
       <w:rPr>
         <w:u w:val="none"/>
@@ -2306,7 +2749,7 @@
       <w:lvlText w:val="-"/>
       <w:lvlJc w:val="left"/>
       <w:pPr>
-        <w:ind w:left="5760" w:hanging="360"/>
+        <w:ind w:left="6480" w:hanging="360"/>
       </w:pPr>
       <w:rPr>
         <w:u w:val="none"/>
@@ -2318,7 +2761,7 @@
       <w:lvlText w:val="-"/>
       <w:lvlJc w:val="left"/>
       <w:pPr>
-        <w:ind w:left="6480" w:hanging="360"/>
+        <w:ind w:left="7200" w:hanging="360"/>
       </w:pPr>
       <w:rPr>
         <w:u w:val="none"/>
@@ -2330,7 +2773,7 @@
       <w:lvlText w:val="-"/>
       <w:lvlJc w:val="left"/>
       <w:pPr>
-        <w:ind w:left="7200" w:hanging="360"/>
+        <w:ind w:left="7920" w:hanging="360"/>
       </w:pPr>
       <w:rPr>
         <w:u w:val="none"/>
@@ -2347,8 +2790,6 @@
         <w:ind w:left="1440" w:hanging="360"/>
       </w:pPr>
       <w:rPr>
-        <w:rFonts w:ascii="Arial" w:cs="Arial" w:eastAsia="Arial" w:hAnsi="Arial"/>
-        <w:b w:val="0"/>
         <w:u w:val="none"/>
       </w:rPr>
     </w:lvl>
@@ -2452,8 +2893,20 @@
   <w:abstractNum w:abstractNumId="5">
     <w:lvl w:ilvl="0">
       <w:start w:val="1"/>
-      <w:numFmt w:val="bullet"/>
-      <w:lvlText w:val="-"/>
+      <w:numFmt w:val="decimal"/>
+      <w:lvlText w:val="%1."/>
+      <w:lvlJc w:val="left"/>
+      <w:pPr>
+        <w:ind w:left="720" w:hanging="360"/>
+      </w:pPr>
+      <w:rPr>
+        <w:u w:val="none"/>
+      </w:rPr>
+    </w:lvl>
+    <w:lvl w:ilvl="1">
+      <w:start w:val="1"/>
+      <w:numFmt w:val="lowerLetter"/>
+      <w:lvlText w:val="%2."/>
       <w:lvlJc w:val="left"/>
       <w:pPr>
         <w:ind w:left="1440" w:hanging="360"/>
@@ -2462,11 +2915,11 @@
         <w:u w:val="none"/>
       </w:rPr>
     </w:lvl>
-    <w:lvl w:ilvl="1">
-      <w:start w:val="1"/>
-      <w:numFmt w:val="bullet"/>
-      <w:lvlText w:val="-"/>
-      <w:lvlJc w:val="left"/>
+    <w:lvl w:ilvl="2">
+      <w:start w:val="1"/>
+      <w:numFmt w:val="lowerRoman"/>
+      <w:lvlText w:val="%3."/>
+      <w:lvlJc w:val="right"/>
       <w:pPr>
         <w:ind w:left="2160" w:hanging="360"/>
       </w:pPr>
@@ -2474,10 +2927,10 @@
         <w:u w:val="none"/>
       </w:rPr>
     </w:lvl>
-    <w:lvl w:ilvl="2">
-      <w:start w:val="1"/>
-      <w:numFmt w:val="bullet"/>
-      <w:lvlText w:val="-"/>
+    <w:lvl w:ilvl="3">
+      <w:start w:val="1"/>
+      <w:numFmt w:val="decimal"/>
+      <w:lvlText w:val="%4."/>
       <w:lvlJc w:val="left"/>
       <w:pPr>
         <w:ind w:left="2880" w:hanging="360"/>
@@ -2486,10 +2939,10 @@
         <w:u w:val="none"/>
       </w:rPr>
     </w:lvl>
-    <w:lvl w:ilvl="3">
-      <w:start w:val="1"/>
-      <w:numFmt w:val="bullet"/>
-      <w:lvlText w:val="-"/>
+    <w:lvl w:ilvl="4">
+      <w:start w:val="1"/>
+      <w:numFmt w:val="lowerLetter"/>
+      <w:lvlText w:val="%5."/>
       <w:lvlJc w:val="left"/>
       <w:pPr>
         <w:ind w:left="3600" w:hanging="360"/>
@@ -2498,11 +2951,11 @@
         <w:u w:val="none"/>
       </w:rPr>
     </w:lvl>
-    <w:lvl w:ilvl="4">
-      <w:start w:val="1"/>
-      <w:numFmt w:val="bullet"/>
-      <w:lvlText w:val="-"/>
-      <w:lvlJc w:val="left"/>
+    <w:lvl w:ilvl="5">
+      <w:start w:val="1"/>
+      <w:numFmt w:val="lowerRoman"/>
+      <w:lvlText w:val="%6."/>
+      <w:lvlJc w:val="right"/>
       <w:pPr>
         <w:ind w:left="4320" w:hanging="360"/>
       </w:pPr>
@@ -2510,10 +2963,10 @@
         <w:u w:val="none"/>
       </w:rPr>
     </w:lvl>
-    <w:lvl w:ilvl="5">
-      <w:start w:val="1"/>
-      <w:numFmt w:val="bullet"/>
-      <w:lvlText w:val="-"/>
+    <w:lvl w:ilvl="6">
+      <w:start w:val="1"/>
+      <w:numFmt w:val="decimal"/>
+      <w:lvlText w:val="%7."/>
       <w:lvlJc w:val="left"/>
       <w:pPr>
         <w:ind w:left="5040" w:hanging="360"/>
@@ -2522,10 +2975,10 @@
         <w:u w:val="none"/>
       </w:rPr>
     </w:lvl>
-    <w:lvl w:ilvl="6">
-      <w:start w:val="1"/>
-      <w:numFmt w:val="bullet"/>
-      <w:lvlText w:val="-"/>
+    <w:lvl w:ilvl="7">
+      <w:start w:val="1"/>
+      <w:numFmt w:val="lowerLetter"/>
+      <w:lvlText w:val="%8."/>
       <w:lvlJc w:val="left"/>
       <w:pPr>
         <w:ind w:left="5760" w:hanging="360"/>
@@ -2534,25 +2987,13 @@
         <w:u w:val="none"/>
       </w:rPr>
     </w:lvl>
-    <w:lvl w:ilvl="7">
-      <w:start w:val="1"/>
-      <w:numFmt w:val="bullet"/>
-      <w:lvlText w:val="-"/>
-      <w:lvlJc w:val="left"/>
+    <w:lvl w:ilvl="8">
+      <w:start w:val="1"/>
+      <w:numFmt w:val="lowerRoman"/>
+      <w:lvlText w:val="%9."/>
+      <w:lvlJc w:val="right"/>
       <w:pPr>
         <w:ind w:left="6480" w:hanging="360"/>
-      </w:pPr>
-      <w:rPr>
-        <w:u w:val="none"/>
-      </w:rPr>
-    </w:lvl>
-    <w:lvl w:ilvl="8">
-      <w:start w:val="1"/>
-      <w:numFmt w:val="bullet"/>
-      <w:lvlText w:val="-"/>
-      <w:lvlJc w:val="left"/>
-      <w:pPr>
-        <w:ind w:left="7200" w:hanging="360"/>
       </w:pPr>
       <w:rPr>
         <w:u w:val="none"/>
@@ -2562,202 +3003,332 @@
   <w:abstractNum w:abstractNumId="6">
     <w:lvl w:ilvl="0">
       <w:start w:val="1"/>
-      <w:numFmt w:val="decimal"/>
-      <w:lvlText w:val="%1."/>
-      <w:lvlJc w:val="left"/>
-      <w:pPr>
-        <w:ind w:left="720" w:hanging="360"/>
-      </w:pPr>
-      <w:rPr/>
+      <w:numFmt w:val="bullet"/>
+      <w:lvlText w:val="-"/>
+      <w:lvlJc w:val="left"/>
+      <w:pPr>
+        <w:ind w:left="1440" w:hanging="360"/>
+      </w:pPr>
+      <w:rPr>
+        <w:rFonts w:ascii="Arial" w:cs="Arial" w:eastAsia="Arial" w:hAnsi="Arial"/>
+        <w:b w:val="0"/>
+        <w:u w:val="none"/>
+      </w:rPr>
     </w:lvl>
     <w:lvl w:ilvl="1">
       <w:start w:val="1"/>
-      <w:numFmt w:val="lowerLetter"/>
-      <w:lvlText w:val="%2."/>
-      <w:lvlJc w:val="left"/>
-      <w:pPr>
-        <w:ind w:left="1440" w:hanging="360"/>
-      </w:pPr>
-      <w:rPr/>
+      <w:numFmt w:val="bullet"/>
+      <w:lvlText w:val="-"/>
+      <w:lvlJc w:val="left"/>
+      <w:pPr>
+        <w:ind w:left="2160" w:hanging="360"/>
+      </w:pPr>
+      <w:rPr>
+        <w:u w:val="none"/>
+      </w:rPr>
     </w:lvl>
     <w:lvl w:ilvl="2">
       <w:start w:val="1"/>
-      <w:numFmt w:val="lowerRoman"/>
-      <w:lvlText w:val="%3."/>
-      <w:lvlJc w:val="right"/>
-      <w:pPr>
-        <w:ind w:left="2160" w:hanging="180"/>
-      </w:pPr>
-      <w:rPr/>
+      <w:numFmt w:val="bullet"/>
+      <w:lvlText w:val="-"/>
+      <w:lvlJc w:val="left"/>
+      <w:pPr>
+        <w:ind w:left="2880" w:hanging="360"/>
+      </w:pPr>
+      <w:rPr>
+        <w:u w:val="none"/>
+      </w:rPr>
     </w:lvl>
     <w:lvl w:ilvl="3">
       <w:start w:val="1"/>
-      <w:numFmt w:val="decimal"/>
-      <w:lvlText w:val="%4."/>
-      <w:lvlJc w:val="left"/>
-      <w:pPr>
-        <w:ind w:left="2880" w:hanging="360"/>
-      </w:pPr>
-      <w:rPr/>
+      <w:numFmt w:val="bullet"/>
+      <w:lvlText w:val="-"/>
+      <w:lvlJc w:val="left"/>
+      <w:pPr>
+        <w:ind w:left="3600" w:hanging="360"/>
+      </w:pPr>
+      <w:rPr>
+        <w:u w:val="none"/>
+      </w:rPr>
     </w:lvl>
     <w:lvl w:ilvl="4">
       <w:start w:val="1"/>
-      <w:numFmt w:val="lowerLetter"/>
-      <w:lvlText w:val="%5."/>
-      <w:lvlJc w:val="left"/>
-      <w:pPr>
-        <w:ind w:left="3600" w:hanging="360"/>
-      </w:pPr>
-      <w:rPr/>
+      <w:numFmt w:val="bullet"/>
+      <w:lvlText w:val="-"/>
+      <w:lvlJc w:val="left"/>
+      <w:pPr>
+        <w:ind w:left="4320" w:hanging="360"/>
+      </w:pPr>
+      <w:rPr>
+        <w:u w:val="none"/>
+      </w:rPr>
     </w:lvl>
     <w:lvl w:ilvl="5">
       <w:start w:val="1"/>
-      <w:numFmt w:val="lowerRoman"/>
-      <w:lvlText w:val="%6."/>
-      <w:lvlJc w:val="right"/>
-      <w:pPr>
-        <w:ind w:left="4320" w:hanging="180"/>
-      </w:pPr>
-      <w:rPr/>
+      <w:numFmt w:val="bullet"/>
+      <w:lvlText w:val="-"/>
+      <w:lvlJc w:val="left"/>
+      <w:pPr>
+        <w:ind w:left="5040" w:hanging="360"/>
+      </w:pPr>
+      <w:rPr>
+        <w:u w:val="none"/>
+      </w:rPr>
     </w:lvl>
     <w:lvl w:ilvl="6">
       <w:start w:val="1"/>
-      <w:numFmt w:val="decimal"/>
-      <w:lvlText w:val="%7."/>
-      <w:lvlJc w:val="left"/>
-      <w:pPr>
-        <w:ind w:left="5040" w:hanging="360"/>
-      </w:pPr>
-      <w:rPr/>
+      <w:numFmt w:val="bullet"/>
+      <w:lvlText w:val="-"/>
+      <w:lvlJc w:val="left"/>
+      <w:pPr>
+        <w:ind w:left="5760" w:hanging="360"/>
+      </w:pPr>
+      <w:rPr>
+        <w:u w:val="none"/>
+      </w:rPr>
     </w:lvl>
     <w:lvl w:ilvl="7">
       <w:start w:val="1"/>
-      <w:numFmt w:val="lowerLetter"/>
-      <w:lvlText w:val="%8."/>
-      <w:lvlJc w:val="left"/>
-      <w:pPr>
-        <w:ind w:left="5760" w:hanging="360"/>
-      </w:pPr>
-      <w:rPr/>
+      <w:numFmt w:val="bullet"/>
+      <w:lvlText w:val="-"/>
+      <w:lvlJc w:val="left"/>
+      <w:pPr>
+        <w:ind w:left="6480" w:hanging="360"/>
+      </w:pPr>
+      <w:rPr>
+        <w:u w:val="none"/>
+      </w:rPr>
     </w:lvl>
     <w:lvl w:ilvl="8">
       <w:start w:val="1"/>
-      <w:numFmt w:val="lowerRoman"/>
-      <w:lvlText w:val="%9."/>
-      <w:lvlJc w:val="right"/>
-      <w:pPr>
-        <w:ind w:left="6480" w:hanging="180"/>
-      </w:pPr>
-      <w:rPr/>
+      <w:numFmt w:val="bullet"/>
+      <w:lvlText w:val="-"/>
+      <w:lvlJc w:val="left"/>
+      <w:pPr>
+        <w:ind w:left="7200" w:hanging="360"/>
+      </w:pPr>
+      <w:rPr>
+        <w:u w:val="none"/>
+      </w:rPr>
     </w:lvl>
   </w:abstractNum>
   <w:abstractNum w:abstractNumId="7">
     <w:lvl w:ilvl="0">
-      <w:start w:val="2"/>
-      <w:numFmt w:val="bullet"/>
-      <w:lvlText w:val="-"/>
-      <w:lvlJc w:val="left"/>
-      <w:pPr>
-        <w:ind w:left="720" w:hanging="360"/>
-      </w:pPr>
-      <w:rPr>
-        <w:rFonts w:ascii="Calibri" w:cs="Calibri" w:eastAsia="Calibri" w:hAnsi="Calibri"/>
+      <w:start w:val="1"/>
+      <w:numFmt w:val="bullet"/>
+      <w:lvlText w:val="-"/>
+      <w:lvlJc w:val="left"/>
+      <w:pPr>
+        <w:ind w:left="1440" w:hanging="360"/>
+      </w:pPr>
+      <w:rPr>
+        <w:u w:val="none"/>
       </w:rPr>
     </w:lvl>
     <w:lvl w:ilvl="1">
       <w:start w:val="1"/>
       <w:numFmt w:val="bullet"/>
-      <w:lvlText w:val="o"/>
+      <w:lvlText w:val="-"/>
+      <w:lvlJc w:val="left"/>
+      <w:pPr>
+        <w:ind w:left="2160" w:hanging="360"/>
+      </w:pPr>
+      <w:rPr>
+        <w:u w:val="none"/>
+      </w:rPr>
+    </w:lvl>
+    <w:lvl w:ilvl="2">
+      <w:start w:val="1"/>
+      <w:numFmt w:val="bullet"/>
+      <w:lvlText w:val="-"/>
+      <w:lvlJc w:val="left"/>
+      <w:pPr>
+        <w:ind w:left="2880" w:hanging="360"/>
+      </w:pPr>
+      <w:rPr>
+        <w:u w:val="none"/>
+      </w:rPr>
+    </w:lvl>
+    <w:lvl w:ilvl="3">
+      <w:start w:val="1"/>
+      <w:numFmt w:val="bullet"/>
+      <w:lvlText w:val="-"/>
+      <w:lvlJc w:val="left"/>
+      <w:pPr>
+        <w:ind w:left="3600" w:hanging="360"/>
+      </w:pPr>
+      <w:rPr>
+        <w:u w:val="none"/>
+      </w:rPr>
+    </w:lvl>
+    <w:lvl w:ilvl="4">
+      <w:start w:val="1"/>
+      <w:numFmt w:val="bullet"/>
+      <w:lvlText w:val="-"/>
+      <w:lvlJc w:val="left"/>
+      <w:pPr>
+        <w:ind w:left="4320" w:hanging="360"/>
+      </w:pPr>
+      <w:rPr>
+        <w:u w:val="none"/>
+      </w:rPr>
+    </w:lvl>
+    <w:lvl w:ilvl="5">
+      <w:start w:val="1"/>
+      <w:numFmt w:val="bullet"/>
+      <w:lvlText w:val="-"/>
+      <w:lvlJc w:val="left"/>
+      <w:pPr>
+        <w:ind w:left="5040" w:hanging="360"/>
+      </w:pPr>
+      <w:rPr>
+        <w:u w:val="none"/>
+      </w:rPr>
+    </w:lvl>
+    <w:lvl w:ilvl="6">
+      <w:start w:val="1"/>
+      <w:numFmt w:val="bullet"/>
+      <w:lvlText w:val="-"/>
+      <w:lvlJc w:val="left"/>
+      <w:pPr>
+        <w:ind w:left="5760" w:hanging="360"/>
+      </w:pPr>
+      <w:rPr>
+        <w:u w:val="none"/>
+      </w:rPr>
+    </w:lvl>
+    <w:lvl w:ilvl="7">
+      <w:start w:val="1"/>
+      <w:numFmt w:val="bullet"/>
+      <w:lvlText w:val="-"/>
+      <w:lvlJc w:val="left"/>
+      <w:pPr>
+        <w:ind w:left="6480" w:hanging="360"/>
+      </w:pPr>
+      <w:rPr>
+        <w:u w:val="none"/>
+      </w:rPr>
+    </w:lvl>
+    <w:lvl w:ilvl="8">
+      <w:start w:val="1"/>
+      <w:numFmt w:val="bullet"/>
+      <w:lvlText w:val="-"/>
+      <w:lvlJc w:val="left"/>
+      <w:pPr>
+        <w:ind w:left="7200" w:hanging="360"/>
+      </w:pPr>
+      <w:rPr>
+        <w:u w:val="none"/>
+      </w:rPr>
+    </w:lvl>
+  </w:abstractNum>
+  <w:abstractNum w:abstractNumId="8">
+    <w:lvl w:ilvl="0">
+      <w:start w:val="1"/>
+      <w:numFmt w:val="bullet"/>
+      <w:lvlText w:val="-"/>
       <w:lvlJc w:val="left"/>
       <w:pPr>
         <w:ind w:left="1440" w:hanging="360"/>
       </w:pPr>
       <w:rPr>
-        <w:rFonts w:ascii="Courier New" w:cs="Courier New" w:eastAsia="Courier New" w:hAnsi="Courier New"/>
+        <w:u w:val="none"/>
+      </w:rPr>
+    </w:lvl>
+    <w:lvl w:ilvl="1">
+      <w:start w:val="1"/>
+      <w:numFmt w:val="bullet"/>
+      <w:lvlText w:val="-"/>
+      <w:lvlJc w:val="left"/>
+      <w:pPr>
+        <w:ind w:left="2160" w:hanging="360"/>
+      </w:pPr>
+      <w:rPr>
+        <w:u w:val="none"/>
       </w:rPr>
     </w:lvl>
     <w:lvl w:ilvl="2">
       <w:start w:val="1"/>
       <w:numFmt w:val="bullet"/>
-      <w:lvlText w:val="▪"/>
-      <w:lvlJc w:val="left"/>
-      <w:pPr>
-        <w:ind w:left="2160" w:hanging="360"/>
-      </w:pPr>
-      <w:rPr>
-        <w:rFonts w:ascii="Noto Sans Symbols" w:cs="Noto Sans Symbols" w:eastAsia="Noto Sans Symbols" w:hAnsi="Noto Sans Symbols"/>
+      <w:lvlText w:val="-"/>
+      <w:lvlJc w:val="left"/>
+      <w:pPr>
+        <w:ind w:left="2880" w:hanging="360"/>
+      </w:pPr>
+      <w:rPr>
+        <w:u w:val="none"/>
       </w:rPr>
     </w:lvl>
     <w:lvl w:ilvl="3">
       <w:start w:val="1"/>
       <w:numFmt w:val="bullet"/>
-      <w:lvlText w:val="●"/>
-      <w:lvlJc w:val="left"/>
-      <w:pPr>
-        <w:ind w:left="2880" w:hanging="360"/>
-      </w:pPr>
-      <w:rPr>
-        <w:rFonts w:ascii="Noto Sans Symbols" w:cs="Noto Sans Symbols" w:eastAsia="Noto Sans Symbols" w:hAnsi="Noto Sans Symbols"/>
+      <w:lvlText w:val="-"/>
+      <w:lvlJc w:val="left"/>
+      <w:pPr>
+        <w:ind w:left="3600" w:hanging="360"/>
+      </w:pPr>
+      <w:rPr>
+        <w:u w:val="none"/>
       </w:rPr>
     </w:lvl>
     <w:lvl w:ilvl="4">
       <w:start w:val="1"/>
       <w:numFmt w:val="bullet"/>
-      <w:lvlText w:val="o"/>
-      <w:lvlJc w:val="left"/>
-      <w:pPr>
-        <w:ind w:left="3600" w:hanging="360"/>
-      </w:pPr>
-      <w:rPr>
-        <w:rFonts w:ascii="Courier New" w:cs="Courier New" w:eastAsia="Courier New" w:hAnsi="Courier New"/>
+      <w:lvlText w:val="-"/>
+      <w:lvlJc w:val="left"/>
+      <w:pPr>
+        <w:ind w:left="4320" w:hanging="360"/>
+      </w:pPr>
+      <w:rPr>
+        <w:u w:val="none"/>
       </w:rPr>
     </w:lvl>
     <w:lvl w:ilvl="5">
       <w:start w:val="1"/>
       <w:numFmt w:val="bullet"/>
-      <w:lvlText w:val="▪"/>
-      <w:lvlJc w:val="left"/>
-      <w:pPr>
-        <w:ind w:left="4320" w:hanging="360"/>
-      </w:pPr>
-      <w:rPr>
-        <w:rFonts w:ascii="Noto Sans Symbols" w:cs="Noto Sans Symbols" w:eastAsia="Noto Sans Symbols" w:hAnsi="Noto Sans Symbols"/>
+      <w:lvlText w:val="-"/>
+      <w:lvlJc w:val="left"/>
+      <w:pPr>
+        <w:ind w:left="5040" w:hanging="360"/>
+      </w:pPr>
+      <w:rPr>
+        <w:u w:val="none"/>
       </w:rPr>
     </w:lvl>
     <w:lvl w:ilvl="6">
       <w:start w:val="1"/>
       <w:numFmt w:val="bullet"/>
-      <w:lvlText w:val="●"/>
-      <w:lvlJc w:val="left"/>
-      <w:pPr>
-        <w:ind w:left="5040" w:hanging="360"/>
-      </w:pPr>
-      <w:rPr>
-        <w:rFonts w:ascii="Noto Sans Symbols" w:cs="Noto Sans Symbols" w:eastAsia="Noto Sans Symbols" w:hAnsi="Noto Sans Symbols"/>
+      <w:lvlText w:val="-"/>
+      <w:lvlJc w:val="left"/>
+      <w:pPr>
+        <w:ind w:left="5760" w:hanging="360"/>
+      </w:pPr>
+      <w:rPr>
+        <w:u w:val="none"/>
       </w:rPr>
     </w:lvl>
     <w:lvl w:ilvl="7">
       <w:start w:val="1"/>
       <w:numFmt w:val="bullet"/>
-      <w:lvlText w:val="o"/>
-      <w:lvlJc w:val="left"/>
-      <w:pPr>
-        <w:ind w:left="5760" w:hanging="360"/>
-      </w:pPr>
-      <w:rPr>
-        <w:rFonts w:ascii="Courier New" w:cs="Courier New" w:eastAsia="Courier New" w:hAnsi="Courier New"/>
+      <w:lvlText w:val="-"/>
+      <w:lvlJc w:val="left"/>
+      <w:pPr>
+        <w:ind w:left="6480" w:hanging="360"/>
+      </w:pPr>
+      <w:rPr>
+        <w:u w:val="none"/>
       </w:rPr>
     </w:lvl>
     <w:lvl w:ilvl="8">
       <w:start w:val="1"/>
       <w:numFmt w:val="bullet"/>
-      <w:lvlText w:val="▪"/>
-      <w:lvlJc w:val="left"/>
-      <w:pPr>
-        <w:ind w:left="6480" w:hanging="360"/>
-      </w:pPr>
-      <w:rPr>
-        <w:rFonts w:ascii="Noto Sans Symbols" w:cs="Noto Sans Symbols" w:eastAsia="Noto Sans Symbols" w:hAnsi="Noto Sans Symbols"/>
+      <w:lvlText w:val="-"/>
+      <w:lvlJc w:val="left"/>
+      <w:pPr>
+        <w:ind w:left="7200" w:hanging="360"/>
+      </w:pPr>
+      <w:rPr>
+        <w:u w:val="none"/>
       </w:rPr>
     </w:lvl>
   </w:abstractNum>
@@ -2781,6 +3352,9 @@
   </w:num>
   <w:num w:numId="7">
     <w:abstractNumId w:val="7"/>
+  </w:num>
+  <w:num w:numId="8">
+    <w:abstractNumId w:val="8"/>
   </w:num>
 </w:numbering>
 </file>

</xml_diff>